<commit_message>
perbaikan penyesuaian tanggal laporan
</commit_message>
<xml_diff>
--- a/public/backup-templates/laporan_kegiatan.docx
+++ b/public/backup-templates/laporan_kegiatan.docx
@@ -173,25 +173,7 @@
           <w:b/>
           <w:sz w:val="32"/>
         </w:rPr>
-        <w:t>${</w:t>
-      </w:r>
-      <w:proofErr w:type="spellStart"/>
-      <w:r>
-        <w:rPr>
-          <w:rFonts w:ascii="Arial"/>
-          <w:b/>
-          <w:sz w:val="32"/>
-        </w:rPr>
-        <w:t>activity_name_uppercase</w:t>
-      </w:r>
-      <w:proofErr w:type="spellEnd"/>
-      <w:r>
-        <w:rPr>
-          <w:rFonts w:ascii="Arial"/>
-          <w:b/>
-          <w:sz w:val="32"/>
-        </w:rPr>
-        <w:t>}</w:t>
+        <w:t>${activity_name_uppercase}</w:t>
       </w:r>
     </w:p>
     <w:p>
@@ -445,9 +427,8 @@
           <w:sz w:val="28"/>
           <w:szCs w:val="28"/>
         </w:rPr>
-        <w:t>${</w:t>
-      </w:r>
-      <w:proofErr w:type="spellStart"/>
+        <w:t>${d</w:t>
+      </w:r>
       <w:r>
         <w:rPr>
           <w:rFonts w:asciiTheme="minorBidi" w:hAnsiTheme="minorBidi"/>
@@ -455,26 +436,7 @@
           <w:sz w:val="28"/>
           <w:szCs w:val="28"/>
         </w:rPr>
-        <w:t>d</w:t>
-      </w:r>
-      <w:r>
-        <w:rPr>
-          <w:rFonts w:asciiTheme="minorBidi" w:hAnsiTheme="minorBidi"/>
-          <w:b/>
-          <w:sz w:val="28"/>
-          <w:szCs w:val="28"/>
-        </w:rPr>
-        <w:t>epartment_name_uppercase</w:t>
-      </w:r>
-      <w:proofErr w:type="spellEnd"/>
-      <w:r>
-        <w:rPr>
-          <w:rFonts w:asciiTheme="minorBidi" w:hAnsiTheme="minorBidi"/>
-          <w:b/>
-          <w:sz w:val="28"/>
-          <w:szCs w:val="28"/>
-        </w:rPr>
-        <w:t>}</w:t>
+        <w:t>epartment_name_uppercase}</w:t>
       </w:r>
       <w:r>
         <w:rPr>
@@ -632,11 +594,10 @@
         <w:rPr>
           <w:rFonts w:asciiTheme="minorBidi" w:hAnsiTheme="minorBidi"/>
           <w:b/>
-          <w:spacing w:val="-4"/>
           <w:sz w:val="28"/>
           <w:szCs w:val="28"/>
         </w:rPr>
-        <w:t>2024</w:t>
+        <w:t>${current_year}</w:t>
       </w:r>
     </w:p>
     <w:p>
@@ -782,21 +743,7 @@
               <w:rPr>
                 <w:sz w:val="20"/>
               </w:rPr>
-              <w:t>${</w:t>
-            </w:r>
-            <w:proofErr w:type="spellStart"/>
-            <w:r>
-              <w:rPr>
-                <w:sz w:val="20"/>
-              </w:rPr>
-              <w:t>signed_barcode</w:t>
-            </w:r>
-            <w:proofErr w:type="spellEnd"/>
-            <w:r>
-              <w:rPr>
-                <w:sz w:val="20"/>
-              </w:rPr>
-              <w:t>}</w:t>
+              <w:t>${signed_barcode}</w:t>
             </w:r>
           </w:p>
         </w:tc>
@@ -818,48 +765,7 @@
                 <w:rFonts w:ascii="Arial MT" w:hAnsi="Arial MT"/>
                 <w:sz w:val="18"/>
               </w:rPr>
-              <w:t>${</w:t>
-            </w:r>
-            <w:proofErr w:type="spellStart"/>
-            <w:r>
-              <w:rPr>
-                <w:rFonts w:ascii="Arial MT" w:hAnsi="Arial MT"/>
-                <w:sz w:val="18"/>
-              </w:rPr>
-              <w:t>signed_location</w:t>
-            </w:r>
-            <w:proofErr w:type="spellEnd"/>
-            <w:proofErr w:type="gramStart"/>
-            <w:r>
-              <w:rPr>
-                <w:rFonts w:ascii="Arial MT" w:hAnsi="Arial MT"/>
-                <w:sz w:val="18"/>
-              </w:rPr>
-              <w:t>},$</w:t>
-            </w:r>
-            <w:proofErr w:type="gramEnd"/>
-            <w:r>
-              <w:rPr>
-                <w:rFonts w:ascii="Arial MT" w:hAnsi="Arial MT"/>
-                <w:sz w:val="18"/>
-              </w:rPr>
-              <w:t>{</w:t>
-            </w:r>
-            <w:proofErr w:type="spellStart"/>
-            <w:r>
-              <w:rPr>
-                <w:rFonts w:ascii="Arial MT" w:hAnsi="Arial MT"/>
-                <w:sz w:val="18"/>
-              </w:rPr>
-              <w:t>signed_date</w:t>
-            </w:r>
-            <w:proofErr w:type="spellEnd"/>
-            <w:r>
-              <w:rPr>
-                <w:rFonts w:ascii="Arial MT" w:hAnsi="Arial MT"/>
-                <w:sz w:val="18"/>
-              </w:rPr>
-              <w:t>}</w:t>
+              <w:t>${signed_location},${signed_date}</w:t>
             </w:r>
           </w:p>
         </w:tc>
@@ -900,25 +806,46 @@
                 <w:sz w:val="18"/>
                 <w:szCs w:val="18"/>
               </w:rPr>
-              <w:t>${</w:t>
+              <w:t>${signer_position}</w:t>
             </w:r>
-            <w:proofErr w:type="spellStart"/>
-            <w:r>
+          </w:p>
+        </w:tc>
+      </w:tr>
+      <w:tr>
+        <w:tc>
+          <w:tcPr>
+            <w:tcW w:w="2340" w:type="dxa"/>
+            <w:vMerge/>
+          </w:tcPr>
+          <w:p>
+            <w:pPr>
+              <w:pStyle w:val="BodyText"/>
+              <w:ind w:right="-44"/>
+              <w:rPr>
+                <w:sz w:val="20"/>
+              </w:rPr>
+            </w:pPr>
+          </w:p>
+        </w:tc>
+        <w:tc>
+          <w:tcPr>
+            <w:tcW w:w="2092" w:type="dxa"/>
+          </w:tcPr>
+          <w:p>
+            <w:pPr>
+              <w:spacing w:before="13" w:line="429" w:lineRule="auto"/>
+              <w:ind w:right="636"/>
               <w:rPr>
                 <w:rFonts w:ascii="Arial MT" w:hAnsi="Arial MT"/>
                 <w:sz w:val="18"/>
-                <w:szCs w:val="18"/>
-              </w:rPr>
-              <w:t>signer_position</w:t>
-            </w:r>
-            <w:proofErr w:type="spellEnd"/>
+              </w:rPr>
+            </w:pPr>
             <w:r>
               <w:rPr>
                 <w:rFonts w:ascii="Arial MT" w:hAnsi="Arial MT"/>
                 <w:sz w:val="18"/>
-                <w:szCs w:val="18"/>
-              </w:rPr>
-              <w:t>}</w:t>
+              </w:rPr>
+              <w:t>${signer_name}</w:t>
             </w:r>
           </w:p>
         </w:tc>
@@ -945,89 +872,18 @@
           </w:tcPr>
           <w:p>
             <w:pPr>
-              <w:spacing w:before="13" w:line="429" w:lineRule="auto"/>
-              <w:ind w:right="636"/>
-              <w:rPr>
-                <w:rFonts w:ascii="Arial MT" w:hAnsi="Arial MT"/>
-                <w:sz w:val="18"/>
-              </w:rPr>
-            </w:pPr>
-            <w:r>
-              <w:rPr>
-                <w:rFonts w:ascii="Arial MT" w:hAnsi="Arial MT"/>
-                <w:sz w:val="18"/>
-              </w:rPr>
-              <w:t>${</w:t>
-            </w:r>
-            <w:proofErr w:type="spellStart"/>
-            <w:r>
-              <w:rPr>
-                <w:rFonts w:ascii="Arial MT" w:hAnsi="Arial MT"/>
-                <w:sz w:val="18"/>
-              </w:rPr>
-              <w:t>signer_name</w:t>
-            </w:r>
-            <w:proofErr w:type="spellEnd"/>
-            <w:r>
-              <w:rPr>
-                <w:rFonts w:ascii="Arial MT" w:hAnsi="Arial MT"/>
-                <w:sz w:val="18"/>
-              </w:rPr>
-              <w:t>}</w:t>
-            </w:r>
-          </w:p>
-        </w:tc>
-      </w:tr>
-      <w:tr>
-        <w:tc>
-          <w:tcPr>
-            <w:tcW w:w="2340" w:type="dxa"/>
-            <w:vMerge/>
-          </w:tcPr>
-          <w:p>
-            <w:pPr>
               <w:pStyle w:val="BodyText"/>
               <w:ind w:right="-44"/>
               <w:rPr>
                 <w:sz w:val="20"/>
               </w:rPr>
             </w:pPr>
-          </w:p>
-        </w:tc>
-        <w:tc>
-          <w:tcPr>
-            <w:tcW w:w="2092" w:type="dxa"/>
-          </w:tcPr>
-          <w:p>
-            <w:pPr>
-              <w:pStyle w:val="BodyText"/>
-              <w:ind w:right="-44"/>
-              <w:rPr>
-                <w:sz w:val="20"/>
-              </w:rPr>
-            </w:pPr>
             <w:r>
               <w:rPr>
                 <w:spacing w:val="-2"/>
                 <w:sz w:val="18"/>
               </w:rPr>
-              <w:t>${</w:t>
-            </w:r>
-            <w:proofErr w:type="spellStart"/>
-            <w:r>
-              <w:rPr>
-                <w:spacing w:val="-2"/>
-                <w:sz w:val="18"/>
-              </w:rPr>
-              <w:t>signed_status</w:t>
-            </w:r>
-            <w:proofErr w:type="spellEnd"/>
-            <w:r>
-              <w:rPr>
-                <w:spacing w:val="-2"/>
-                <w:sz w:val="18"/>
-              </w:rPr>
-              <w:t>}</w:t>
+              <w:t>${signed_status}</w:t>
             </w:r>
           </w:p>
         </w:tc>
@@ -1189,30 +1045,8 @@
               <w:rPr>
                 <w:rFonts w:asciiTheme="minorBidi" w:hAnsiTheme="minorBidi"/>
               </w:rPr>
-              <w:t xml:space="preserve">Halaman </w:t>
+              <w:t>Halaman Judul ……………………………………………………………………………..</w:t>
             </w:r>
-            <w:proofErr w:type="spellStart"/>
-            <w:r>
-              <w:rPr>
-                <w:rFonts w:asciiTheme="minorBidi" w:hAnsiTheme="minorBidi"/>
-              </w:rPr>
-              <w:t>Judul</w:t>
-            </w:r>
-            <w:proofErr w:type="spellEnd"/>
-            <w:r>
-              <w:rPr>
-                <w:rFonts w:asciiTheme="minorBidi" w:hAnsiTheme="minorBidi"/>
-              </w:rPr>
-              <w:t xml:space="preserve"> …………………………………………………………………………</w:t>
-            </w:r>
-            <w:proofErr w:type="gramStart"/>
-            <w:r>
-              <w:rPr>
-                <w:rFonts w:asciiTheme="minorBidi" w:hAnsiTheme="minorBidi"/>
-              </w:rPr>
-              <w:t>…..</w:t>
-            </w:r>
-            <w:proofErr w:type="gramEnd"/>
           </w:p>
         </w:tc>
         <w:tc>
@@ -1410,7 +1244,6 @@
                 <w:rFonts w:asciiTheme="minorBidi" w:hAnsiTheme="minorBidi"/>
               </w:rPr>
             </w:pPr>
-            <w:proofErr w:type="spellStart"/>
             <w:r>
               <w:rPr>
                 <w:rFonts w:asciiTheme="minorBidi" w:hAnsiTheme="minorBidi"/>
@@ -1419,7 +1252,6 @@
               </w:rPr>
               <w:t>Pendahuluan</w:t>
             </w:r>
-            <w:proofErr w:type="spellEnd"/>
           </w:p>
         </w:tc>
         <w:tc>
@@ -1514,21 +1346,7 @@
               <w:rPr>
                 <w:rFonts w:asciiTheme="minorBidi" w:hAnsiTheme="minorBidi"/>
               </w:rPr>
-              <w:t xml:space="preserve">Latar </w:t>
-            </w:r>
-            <w:proofErr w:type="spellStart"/>
-            <w:r>
-              <w:rPr>
-                <w:rFonts w:asciiTheme="minorBidi" w:hAnsiTheme="minorBidi"/>
-              </w:rPr>
-              <w:t>Belakang</w:t>
-            </w:r>
-            <w:proofErr w:type="spellEnd"/>
-            <w:r>
-              <w:rPr>
-                <w:rFonts w:asciiTheme="minorBidi" w:hAnsiTheme="minorBidi"/>
-              </w:rPr>
-              <w:t xml:space="preserve"> ………………………………………………………….</w:t>
+              <w:t>Latar Belakang ………………………………………………………….</w:t>
             </w:r>
           </w:p>
         </w:tc>
@@ -1917,34 +1735,14 @@
                 <w:rFonts w:asciiTheme="minorBidi" w:hAnsiTheme="minorBidi"/>
               </w:rPr>
             </w:pPr>
-            <w:proofErr w:type="spellStart"/>
             <w:r>
               <w:rPr>
                 <w:rFonts w:asciiTheme="minorBidi" w:hAnsiTheme="minorBidi"/>
                 <w:b/>
                 <w:bCs/>
               </w:rPr>
-              <w:t>Pelaksanaan</w:t>
+              <w:t>Pelaksanaan Kegiatan</w:t>
             </w:r>
-            <w:proofErr w:type="spellEnd"/>
-            <w:r>
-              <w:rPr>
-                <w:rFonts w:asciiTheme="minorBidi" w:hAnsiTheme="minorBidi"/>
-                <w:b/>
-                <w:bCs/>
-              </w:rPr>
-              <w:t xml:space="preserve"> </w:t>
-            </w:r>
-            <w:proofErr w:type="spellStart"/>
-            <w:r>
-              <w:rPr>
-                <w:rFonts w:asciiTheme="minorBidi" w:hAnsiTheme="minorBidi"/>
-                <w:b/>
-                <w:bCs/>
-              </w:rPr>
-              <w:t>Kegiatan</w:t>
-            </w:r>
-            <w:proofErr w:type="spellEnd"/>
           </w:p>
         </w:tc>
         <w:tc>
@@ -2035,19 +1833,11 @@
                 <w:rFonts w:asciiTheme="minorBidi" w:hAnsiTheme="minorBidi"/>
               </w:rPr>
             </w:pPr>
-            <w:proofErr w:type="spellStart"/>
             <w:r>
               <w:rPr>
                 <w:rFonts w:asciiTheme="minorBidi" w:hAnsiTheme="minorBidi"/>
               </w:rPr>
-              <w:t>Pelaksana</w:t>
-            </w:r>
-            <w:proofErr w:type="spellEnd"/>
-            <w:r>
-              <w:rPr>
-                <w:rFonts w:asciiTheme="minorBidi" w:hAnsiTheme="minorBidi"/>
-              </w:rPr>
-              <w:t xml:space="preserve"> ……………………………………………………………….</w:t>
+              <w:t>Pelaksana ……………………………………………………………….</w:t>
             </w:r>
           </w:p>
         </w:tc>
@@ -2143,30 +1933,8 @@
               <w:rPr>
                 <w:rFonts w:asciiTheme="minorBidi" w:hAnsiTheme="minorBidi"/>
               </w:rPr>
-              <w:t xml:space="preserve">Waktu dan </w:t>
+              <w:t>Waktu dan Tempat ……………………………………………………..</w:t>
             </w:r>
-            <w:proofErr w:type="spellStart"/>
-            <w:r>
-              <w:rPr>
-                <w:rFonts w:asciiTheme="minorBidi" w:hAnsiTheme="minorBidi"/>
-              </w:rPr>
-              <w:t>Tempat</w:t>
-            </w:r>
-            <w:proofErr w:type="spellEnd"/>
-            <w:r>
-              <w:rPr>
-                <w:rFonts w:asciiTheme="minorBidi" w:hAnsiTheme="minorBidi"/>
-              </w:rPr>
-              <w:t xml:space="preserve"> …………………………………………………</w:t>
-            </w:r>
-            <w:proofErr w:type="gramStart"/>
-            <w:r>
-              <w:rPr>
-                <w:rFonts w:asciiTheme="minorBidi" w:hAnsiTheme="minorBidi"/>
-              </w:rPr>
-              <w:t>…..</w:t>
-            </w:r>
-            <w:proofErr w:type="gramEnd"/>
           </w:p>
         </w:tc>
         <w:tc>
@@ -2357,16 +2125,8 @@
               <w:rPr>
                 <w:rFonts w:asciiTheme="minorBidi" w:hAnsiTheme="minorBidi"/>
               </w:rPr>
-              <w:t>Biaya …………………………………………………………………</w:t>
+              <w:t>Biaya ……………………………………………………………………..</w:t>
             </w:r>
-            <w:proofErr w:type="gramStart"/>
-            <w:r>
-              <w:rPr>
-                <w:rFonts w:asciiTheme="minorBidi" w:hAnsiTheme="minorBidi"/>
-              </w:rPr>
-              <w:t>…..</w:t>
-            </w:r>
-            <w:proofErr w:type="gramEnd"/>
           </w:p>
         </w:tc>
         <w:tc>
@@ -2470,18 +2230,8 @@
                 <w:b/>
                 <w:bCs/>
               </w:rPr>
-              <w:t xml:space="preserve">Hasil yang </w:t>
+              <w:t>Hasil yang Dicapai</w:t>
             </w:r>
-            <w:proofErr w:type="spellStart"/>
-            <w:r>
-              <w:rPr>
-                <w:rFonts w:asciiTheme="minorBidi" w:hAnsiTheme="minorBidi"/>
-                <w:b/>
-                <w:bCs/>
-              </w:rPr>
-              <w:t>Dicapai</w:t>
-            </w:r>
-            <w:proofErr w:type="spellEnd"/>
           </w:p>
         </w:tc>
         <w:tc>
@@ -2576,33 +2326,11 @@
                 <w:bCs/>
               </w:rPr>
             </w:pPr>
-            <w:proofErr w:type="spellStart"/>
             <w:r>
               <w:rPr>
                 <w:rFonts w:asciiTheme="minorBidi" w:hAnsiTheme="minorBidi"/>
               </w:rPr>
-              <w:t>Uraian</w:t>
-            </w:r>
-            <w:proofErr w:type="spellEnd"/>
-            <w:r>
-              <w:rPr>
-                <w:rFonts w:asciiTheme="minorBidi" w:hAnsiTheme="minorBidi"/>
-              </w:rPr>
-              <w:t xml:space="preserve"> </w:t>
-            </w:r>
-            <w:proofErr w:type="spellStart"/>
-            <w:r>
-              <w:rPr>
-                <w:rFonts w:asciiTheme="minorBidi" w:hAnsiTheme="minorBidi"/>
-              </w:rPr>
-              <w:t>Kegiatan</w:t>
-            </w:r>
-            <w:proofErr w:type="spellEnd"/>
-            <w:r>
-              <w:rPr>
-                <w:rFonts w:asciiTheme="minorBidi" w:hAnsiTheme="minorBidi"/>
-              </w:rPr>
-              <w:t xml:space="preserve"> …………………………………………………………</w:t>
+              <w:t>Uraian Kegiatan …………………………………………………………</w:t>
             </w:r>
           </w:p>
         </w:tc>
@@ -2803,7 +2531,6 @@
                 <w:bCs/>
               </w:rPr>
             </w:pPr>
-            <w:proofErr w:type="spellStart"/>
             <w:r>
               <w:rPr>
                 <w:rFonts w:asciiTheme="minorBidi" w:hAnsiTheme="minorBidi"/>
@@ -2812,7 +2539,6 @@
               </w:rPr>
               <w:t>Penutup</w:t>
             </w:r>
-            <w:proofErr w:type="spellEnd"/>
           </w:p>
         </w:tc>
         <w:tc>
@@ -2905,19 +2631,11 @@
                 <w:rFonts w:asciiTheme="minorBidi" w:hAnsiTheme="minorBidi"/>
               </w:rPr>
             </w:pPr>
-            <w:proofErr w:type="spellStart"/>
             <w:r>
               <w:rPr>
                 <w:rFonts w:asciiTheme="minorBidi" w:hAnsiTheme="minorBidi"/>
               </w:rPr>
-              <w:t>Simpulan</w:t>
-            </w:r>
-            <w:proofErr w:type="spellEnd"/>
-            <w:r>
-              <w:rPr>
-                <w:rFonts w:asciiTheme="minorBidi" w:hAnsiTheme="minorBidi"/>
-              </w:rPr>
-              <w:t xml:space="preserve"> …………………………………………………………………</w:t>
+              <w:t>Simpulan …………………………………………………………………</w:t>
             </w:r>
           </w:p>
         </w:tc>
@@ -3069,18 +2787,8 @@
                 <w:b/>
                 <w:bCs/>
               </w:rPr>
-              <w:t>Lampiran-</w:t>
+              <w:t>Lampiran-lampiran</w:t>
             </w:r>
-            <w:proofErr w:type="spellStart"/>
-            <w:r>
-              <w:rPr>
-                <w:rFonts w:asciiTheme="minorBidi" w:hAnsiTheme="minorBidi"/>
-                <w:b/>
-                <w:bCs/>
-              </w:rPr>
-              <w:t>lampiran</w:t>
-            </w:r>
-            <w:proofErr w:type="spellEnd"/>
           </w:p>
         </w:tc>
         <w:tc>
@@ -3147,25 +2855,7 @@
           <w:bCs/>
         </w:rPr>
         <w:lastRenderedPageBreak/>
-        <w:t xml:space="preserve">BAB </w:t>
-      </w:r>
-      <w:proofErr w:type="gramStart"/>
-      <w:r>
-        <w:rPr>
-          <w:rFonts w:asciiTheme="minorBidi" w:hAnsiTheme="minorBidi"/>
-          <w:b/>
-          <w:bCs/>
-        </w:rPr>
-        <w:t>I :</w:t>
-      </w:r>
-      <w:proofErr w:type="gramEnd"/>
-      <w:r>
-        <w:rPr>
-          <w:rFonts w:asciiTheme="minorBidi" w:hAnsiTheme="minorBidi"/>
-          <w:b/>
-          <w:bCs/>
-        </w:rPr>
-        <w:t xml:space="preserve"> PANDAHULUAN</w:t>
+        <w:t>BAB I : PANDAHULUAN</w:t>
       </w:r>
     </w:p>
     <w:p>
@@ -3202,18 +2892,8 @@
           <w:b/>
           <w:bCs/>
         </w:rPr>
-        <w:t xml:space="preserve">Latar </w:t>
-      </w:r>
-      <w:proofErr w:type="spellStart"/>
-      <w:r>
-        <w:rPr>
-          <w:rFonts w:asciiTheme="minorBidi" w:hAnsiTheme="minorBidi"/>
-          <w:b/>
-          <w:bCs/>
-        </w:rPr>
-        <w:t>Belakang</w:t>
-      </w:r>
-      <w:proofErr w:type="spellEnd"/>
+        <w:t>Latar Belakang</w:t>
+      </w:r>
     </w:p>
     <w:p>
       <w:pPr>
@@ -3286,75 +2966,11 @@
           <w:rFonts w:asciiTheme="minorBidi" w:hAnsiTheme="minorBidi"/>
         </w:rPr>
       </w:pPr>
-      <w:proofErr w:type="spellStart"/>
-      <w:r>
-        <w:rPr>
-          <w:rFonts w:asciiTheme="minorBidi" w:hAnsiTheme="minorBidi"/>
-        </w:rPr>
-        <w:t>Undang-Undang</w:t>
-      </w:r>
-      <w:proofErr w:type="spellEnd"/>
-      <w:r>
-        <w:rPr>
-          <w:rFonts w:asciiTheme="minorBidi" w:hAnsiTheme="minorBidi"/>
-        </w:rPr>
-        <w:t xml:space="preserve"> </w:t>
-      </w:r>
-      <w:proofErr w:type="spellStart"/>
-      <w:r>
-        <w:rPr>
-          <w:rFonts w:asciiTheme="minorBidi" w:hAnsiTheme="minorBidi"/>
-        </w:rPr>
-        <w:t>Nomor</w:t>
-      </w:r>
-      <w:proofErr w:type="spellEnd"/>
-      <w:r>
-        <w:rPr>
-          <w:rFonts w:asciiTheme="minorBidi" w:hAnsiTheme="minorBidi"/>
-        </w:rPr>
-        <w:t xml:space="preserve"> 17 </w:t>
-      </w:r>
-      <w:proofErr w:type="spellStart"/>
-      <w:r>
-        <w:rPr>
-          <w:rFonts w:asciiTheme="minorBidi" w:hAnsiTheme="minorBidi"/>
-        </w:rPr>
-        <w:t>Tahun</w:t>
-      </w:r>
-      <w:proofErr w:type="spellEnd"/>
-      <w:r>
-        <w:rPr>
-          <w:rFonts w:asciiTheme="minorBidi" w:hAnsiTheme="minorBidi"/>
-        </w:rPr>
-        <w:t xml:space="preserve"> 2003 </w:t>
-      </w:r>
-      <w:proofErr w:type="spellStart"/>
-      <w:r>
-        <w:rPr>
-          <w:rFonts w:asciiTheme="minorBidi" w:hAnsiTheme="minorBidi"/>
-        </w:rPr>
-        <w:t>tentang</w:t>
-      </w:r>
-      <w:proofErr w:type="spellEnd"/>
-      <w:r>
-        <w:rPr>
-          <w:rFonts w:asciiTheme="minorBidi" w:hAnsiTheme="minorBidi"/>
-        </w:rPr>
-        <w:t xml:space="preserve"> </w:t>
-      </w:r>
-      <w:proofErr w:type="spellStart"/>
-      <w:r>
-        <w:rPr>
-          <w:rFonts w:asciiTheme="minorBidi" w:hAnsiTheme="minorBidi"/>
-        </w:rPr>
-        <w:t>Keuangan</w:t>
-      </w:r>
-      <w:proofErr w:type="spellEnd"/>
-      <w:r>
-        <w:rPr>
-          <w:rFonts w:asciiTheme="minorBidi" w:hAnsiTheme="minorBidi"/>
-        </w:rPr>
-        <w:t xml:space="preserve"> Negara;</w:t>
+      <w:r>
+        <w:rPr>
+          <w:rFonts w:asciiTheme="minorBidi" w:hAnsiTheme="minorBidi"/>
+        </w:rPr>
+        <w:t>Undang-Undang Nomor 17 Tahun 2003 tentang Keuangan Negara;</w:t>
       </w:r>
     </w:p>
     <w:p>
@@ -3372,75 +2988,11 @@
           <w:rFonts w:asciiTheme="minorBidi" w:hAnsiTheme="minorBidi"/>
         </w:rPr>
       </w:pPr>
-      <w:proofErr w:type="spellStart"/>
-      <w:r>
-        <w:rPr>
-          <w:rFonts w:asciiTheme="minorBidi" w:hAnsiTheme="minorBidi"/>
-        </w:rPr>
-        <w:t>Undang-Undang</w:t>
-      </w:r>
-      <w:proofErr w:type="spellEnd"/>
-      <w:r>
-        <w:rPr>
-          <w:rFonts w:asciiTheme="minorBidi" w:hAnsiTheme="minorBidi"/>
-        </w:rPr>
-        <w:t xml:space="preserve"> </w:t>
-      </w:r>
-      <w:proofErr w:type="spellStart"/>
-      <w:r>
-        <w:rPr>
-          <w:rFonts w:asciiTheme="minorBidi" w:hAnsiTheme="minorBidi"/>
-        </w:rPr>
-        <w:t>Nomor</w:t>
-      </w:r>
-      <w:proofErr w:type="spellEnd"/>
-      <w:r>
-        <w:rPr>
-          <w:rFonts w:asciiTheme="minorBidi" w:hAnsiTheme="minorBidi"/>
-        </w:rPr>
-        <w:t xml:space="preserve"> 20 </w:t>
-      </w:r>
-      <w:proofErr w:type="spellStart"/>
-      <w:r>
-        <w:rPr>
-          <w:rFonts w:asciiTheme="minorBidi" w:hAnsiTheme="minorBidi"/>
-        </w:rPr>
-        <w:t>Tahun</w:t>
-      </w:r>
-      <w:proofErr w:type="spellEnd"/>
-      <w:r>
-        <w:rPr>
-          <w:rFonts w:asciiTheme="minorBidi" w:hAnsiTheme="minorBidi"/>
-        </w:rPr>
-        <w:t xml:space="preserve"> 2003 </w:t>
-      </w:r>
-      <w:proofErr w:type="spellStart"/>
-      <w:r>
-        <w:rPr>
-          <w:rFonts w:asciiTheme="minorBidi" w:hAnsiTheme="minorBidi"/>
-        </w:rPr>
-        <w:t>tentang</w:t>
-      </w:r>
-      <w:proofErr w:type="spellEnd"/>
-      <w:r>
-        <w:rPr>
-          <w:rFonts w:asciiTheme="minorBidi" w:hAnsiTheme="minorBidi"/>
-        </w:rPr>
-        <w:t xml:space="preserve"> </w:t>
-      </w:r>
-      <w:proofErr w:type="spellStart"/>
-      <w:r>
-        <w:rPr>
-          <w:rFonts w:asciiTheme="minorBidi" w:hAnsiTheme="minorBidi"/>
-        </w:rPr>
-        <w:t>Sistem</w:t>
-      </w:r>
-      <w:proofErr w:type="spellEnd"/>
-      <w:r>
-        <w:rPr>
-          <w:rFonts w:asciiTheme="minorBidi" w:hAnsiTheme="minorBidi"/>
-        </w:rPr>
-        <w:t xml:space="preserve"> Pendidikan Nasional;</w:t>
+      <w:r>
+        <w:rPr>
+          <w:rFonts w:asciiTheme="minorBidi" w:hAnsiTheme="minorBidi"/>
+        </w:rPr>
+        <w:t>Undang-Undang Nomor 20 Tahun 2003 tentang Sistem Pendidikan Nasional;</w:t>
       </w:r>
     </w:p>
     <w:p>
@@ -3458,75 +3010,11 @@
           <w:rFonts w:asciiTheme="minorBidi" w:hAnsiTheme="minorBidi"/>
         </w:rPr>
       </w:pPr>
-      <w:proofErr w:type="spellStart"/>
-      <w:r>
-        <w:rPr>
-          <w:rFonts w:asciiTheme="minorBidi" w:hAnsiTheme="minorBidi"/>
-        </w:rPr>
-        <w:t>Undang-Undang</w:t>
-      </w:r>
-      <w:proofErr w:type="spellEnd"/>
-      <w:r>
-        <w:rPr>
-          <w:rFonts w:asciiTheme="minorBidi" w:hAnsiTheme="minorBidi"/>
-        </w:rPr>
-        <w:t xml:space="preserve"> </w:t>
-      </w:r>
-      <w:proofErr w:type="spellStart"/>
-      <w:r>
-        <w:rPr>
-          <w:rFonts w:asciiTheme="minorBidi" w:hAnsiTheme="minorBidi"/>
-        </w:rPr>
-        <w:t>Nomor</w:t>
-      </w:r>
-      <w:proofErr w:type="spellEnd"/>
-      <w:r>
-        <w:rPr>
-          <w:rFonts w:asciiTheme="minorBidi" w:hAnsiTheme="minorBidi"/>
-        </w:rPr>
-        <w:t xml:space="preserve"> 1 </w:t>
-      </w:r>
-      <w:proofErr w:type="spellStart"/>
-      <w:r>
-        <w:rPr>
-          <w:rFonts w:asciiTheme="minorBidi" w:hAnsiTheme="minorBidi"/>
-        </w:rPr>
-        <w:t>Tahun</w:t>
-      </w:r>
-      <w:proofErr w:type="spellEnd"/>
-      <w:r>
-        <w:rPr>
-          <w:rFonts w:asciiTheme="minorBidi" w:hAnsiTheme="minorBidi"/>
-        </w:rPr>
-        <w:t xml:space="preserve"> 2004 </w:t>
-      </w:r>
-      <w:proofErr w:type="spellStart"/>
-      <w:r>
-        <w:rPr>
-          <w:rFonts w:asciiTheme="minorBidi" w:hAnsiTheme="minorBidi"/>
-        </w:rPr>
-        <w:t>tentang</w:t>
-      </w:r>
-      <w:proofErr w:type="spellEnd"/>
-      <w:r>
-        <w:rPr>
-          <w:rFonts w:asciiTheme="minorBidi" w:hAnsiTheme="minorBidi"/>
-        </w:rPr>
-        <w:t xml:space="preserve"> </w:t>
-      </w:r>
-      <w:proofErr w:type="spellStart"/>
-      <w:r>
-        <w:rPr>
-          <w:rFonts w:asciiTheme="minorBidi" w:hAnsiTheme="minorBidi"/>
-        </w:rPr>
-        <w:t>Perbendaharan</w:t>
-      </w:r>
-      <w:proofErr w:type="spellEnd"/>
-      <w:r>
-        <w:rPr>
-          <w:rFonts w:asciiTheme="minorBidi" w:hAnsiTheme="minorBidi"/>
-        </w:rPr>
-        <w:t xml:space="preserve"> Negara;</w:t>
+      <w:r>
+        <w:rPr>
+          <w:rFonts w:asciiTheme="minorBidi" w:hAnsiTheme="minorBidi"/>
+        </w:rPr>
+        <w:t>Undang-Undang Nomor 1 Tahun 2004 tentang Perbendaharan Negara;</w:t>
       </w:r>
     </w:p>
     <w:p>
@@ -3544,117 +3032,11 @@
           <w:rFonts w:asciiTheme="minorBidi" w:hAnsiTheme="minorBidi"/>
         </w:rPr>
       </w:pPr>
-      <w:proofErr w:type="spellStart"/>
-      <w:r>
-        <w:rPr>
-          <w:rFonts w:asciiTheme="minorBidi" w:hAnsiTheme="minorBidi"/>
-        </w:rPr>
-        <w:t>Undang-Undang</w:t>
-      </w:r>
-      <w:proofErr w:type="spellEnd"/>
-      <w:r>
-        <w:rPr>
-          <w:rFonts w:asciiTheme="minorBidi" w:hAnsiTheme="minorBidi"/>
-        </w:rPr>
-        <w:t xml:space="preserve"> </w:t>
-      </w:r>
-      <w:proofErr w:type="spellStart"/>
-      <w:r>
-        <w:rPr>
-          <w:rFonts w:asciiTheme="minorBidi" w:hAnsiTheme="minorBidi"/>
-        </w:rPr>
-        <w:t>Nomor</w:t>
-      </w:r>
-      <w:proofErr w:type="spellEnd"/>
-      <w:r>
-        <w:rPr>
-          <w:rFonts w:asciiTheme="minorBidi" w:hAnsiTheme="minorBidi"/>
-        </w:rPr>
-        <w:t xml:space="preserve"> 15 </w:t>
-      </w:r>
-      <w:proofErr w:type="spellStart"/>
-      <w:r>
-        <w:rPr>
-          <w:rFonts w:asciiTheme="minorBidi" w:hAnsiTheme="minorBidi"/>
-        </w:rPr>
-        <w:t>Tahun</w:t>
-      </w:r>
-      <w:proofErr w:type="spellEnd"/>
-      <w:r>
-        <w:rPr>
-          <w:rFonts w:asciiTheme="minorBidi" w:hAnsiTheme="minorBidi"/>
-        </w:rPr>
-        <w:t xml:space="preserve"> 2004 </w:t>
-      </w:r>
-      <w:proofErr w:type="spellStart"/>
-      <w:r>
-        <w:rPr>
-          <w:rFonts w:asciiTheme="minorBidi" w:hAnsiTheme="minorBidi"/>
-        </w:rPr>
-        <w:t>tentang</w:t>
-      </w:r>
-      <w:proofErr w:type="spellEnd"/>
-      <w:r>
-        <w:rPr>
-          <w:rFonts w:asciiTheme="minorBidi" w:hAnsiTheme="minorBidi"/>
-        </w:rPr>
-        <w:t xml:space="preserve"> </w:t>
-      </w:r>
-      <w:proofErr w:type="spellStart"/>
-      <w:r>
-        <w:rPr>
-          <w:rFonts w:asciiTheme="minorBidi" w:hAnsiTheme="minorBidi"/>
-        </w:rPr>
-        <w:t>Pemeriksaan</w:t>
-      </w:r>
-      <w:proofErr w:type="spellEnd"/>
-      <w:r>
-        <w:rPr>
-          <w:rFonts w:asciiTheme="minorBidi" w:hAnsiTheme="minorBidi"/>
-        </w:rPr>
-        <w:t xml:space="preserve"> </w:t>
-      </w:r>
-      <w:proofErr w:type="spellStart"/>
-      <w:r>
-        <w:rPr>
-          <w:rFonts w:asciiTheme="minorBidi" w:hAnsiTheme="minorBidi"/>
-        </w:rPr>
-        <w:t>Pengelolaan</w:t>
-      </w:r>
-      <w:proofErr w:type="spellEnd"/>
-      <w:r>
-        <w:rPr>
-          <w:rFonts w:asciiTheme="minorBidi" w:hAnsiTheme="minorBidi"/>
-        </w:rPr>
-        <w:t xml:space="preserve"> dan </w:t>
-      </w:r>
-      <w:proofErr w:type="spellStart"/>
-      <w:r>
-        <w:rPr>
-          <w:rFonts w:asciiTheme="minorBidi" w:hAnsiTheme="minorBidi"/>
-        </w:rPr>
-        <w:t>Tanggungjawab</w:t>
-      </w:r>
-      <w:proofErr w:type="spellEnd"/>
-      <w:r>
-        <w:rPr>
-          <w:rFonts w:asciiTheme="minorBidi" w:hAnsiTheme="minorBidi"/>
-        </w:rPr>
-        <w:t xml:space="preserve"> </w:t>
-      </w:r>
-      <w:proofErr w:type="spellStart"/>
-      <w:r>
-        <w:rPr>
-          <w:rFonts w:asciiTheme="minorBidi" w:hAnsiTheme="minorBidi"/>
-        </w:rPr>
-        <w:t>Keuangan</w:t>
-      </w:r>
-      <w:proofErr w:type="spellEnd"/>
-      <w:r>
-        <w:rPr>
-          <w:rFonts w:asciiTheme="minorBidi" w:hAnsiTheme="minorBidi"/>
-        </w:rPr>
-        <w:t xml:space="preserve"> Negara;</w:t>
+      <w:r>
+        <w:rPr>
+          <w:rFonts w:asciiTheme="minorBidi" w:hAnsiTheme="minorBidi"/>
+        </w:rPr>
+        <w:t>Undang-Undang Nomor 15 Tahun 2004 tentang Pemeriksaan Pengelolaan dan Tanggungjawab Keuangan Negara;</w:t>
       </w:r>
     </w:p>
     <w:p>
@@ -3669,215 +3051,11 @@
           <w:rFonts w:asciiTheme="minorBidi" w:hAnsiTheme="minorBidi"/>
         </w:rPr>
       </w:pPr>
-      <w:proofErr w:type="spellStart"/>
-      <w:r>
-        <w:rPr>
-          <w:rFonts w:asciiTheme="minorBidi" w:hAnsiTheme="minorBidi"/>
-        </w:rPr>
-        <w:t>Peraturan</w:t>
-      </w:r>
-      <w:proofErr w:type="spellEnd"/>
-      <w:r>
-        <w:rPr>
-          <w:rFonts w:asciiTheme="minorBidi" w:hAnsiTheme="minorBidi"/>
-        </w:rPr>
-        <w:t xml:space="preserve"> </w:t>
-      </w:r>
-      <w:proofErr w:type="spellStart"/>
-      <w:r>
-        <w:rPr>
-          <w:rFonts w:asciiTheme="minorBidi" w:hAnsiTheme="minorBidi"/>
-        </w:rPr>
-        <w:t>Pemerintah</w:t>
-      </w:r>
-      <w:proofErr w:type="spellEnd"/>
-      <w:r>
-        <w:rPr>
-          <w:rFonts w:asciiTheme="minorBidi" w:hAnsiTheme="minorBidi"/>
-        </w:rPr>
-        <w:t xml:space="preserve"> </w:t>
-      </w:r>
-      <w:proofErr w:type="spellStart"/>
-      <w:r>
-        <w:rPr>
-          <w:rFonts w:asciiTheme="minorBidi" w:hAnsiTheme="minorBidi"/>
-        </w:rPr>
-        <w:t>Nomor</w:t>
-      </w:r>
-      <w:proofErr w:type="spellEnd"/>
-      <w:r>
-        <w:rPr>
-          <w:rFonts w:asciiTheme="minorBidi" w:hAnsiTheme="minorBidi"/>
-        </w:rPr>
-        <w:t xml:space="preserve"> 50 </w:t>
-      </w:r>
-      <w:proofErr w:type="spellStart"/>
-      <w:r>
-        <w:rPr>
-          <w:rFonts w:asciiTheme="minorBidi" w:hAnsiTheme="minorBidi"/>
-        </w:rPr>
-        <w:t>Tahun</w:t>
-      </w:r>
-      <w:proofErr w:type="spellEnd"/>
-      <w:r>
-        <w:rPr>
-          <w:rFonts w:asciiTheme="minorBidi" w:hAnsiTheme="minorBidi"/>
-        </w:rPr>
-        <w:t xml:space="preserve"> 2018 </w:t>
-      </w:r>
-      <w:proofErr w:type="spellStart"/>
-      <w:r>
-        <w:rPr>
-          <w:rFonts w:asciiTheme="minorBidi" w:hAnsiTheme="minorBidi"/>
-        </w:rPr>
-        <w:t>tentang</w:t>
-      </w:r>
-      <w:proofErr w:type="spellEnd"/>
-      <w:r>
-        <w:rPr>
-          <w:rFonts w:asciiTheme="minorBidi" w:hAnsiTheme="minorBidi"/>
-        </w:rPr>
-        <w:t xml:space="preserve"> </w:t>
-      </w:r>
-      <w:proofErr w:type="spellStart"/>
-      <w:r>
-        <w:rPr>
-          <w:rFonts w:asciiTheme="minorBidi" w:hAnsiTheme="minorBidi"/>
-        </w:rPr>
-        <w:t>Perubahan</w:t>
-      </w:r>
-      <w:proofErr w:type="spellEnd"/>
-      <w:r>
-        <w:rPr>
-          <w:rFonts w:asciiTheme="minorBidi" w:hAnsiTheme="minorBidi"/>
-        </w:rPr>
-        <w:t xml:space="preserve"> Atas </w:t>
-      </w:r>
-      <w:proofErr w:type="spellStart"/>
-      <w:r>
-        <w:rPr>
-          <w:rFonts w:asciiTheme="minorBidi" w:hAnsiTheme="minorBidi"/>
-        </w:rPr>
-        <w:t>Peraturan</w:t>
-      </w:r>
-      <w:proofErr w:type="spellEnd"/>
-      <w:r>
-        <w:rPr>
-          <w:rFonts w:asciiTheme="minorBidi" w:hAnsiTheme="minorBidi"/>
-        </w:rPr>
-        <w:t xml:space="preserve"> </w:t>
-      </w:r>
-      <w:proofErr w:type="spellStart"/>
-      <w:r>
-        <w:rPr>
-          <w:rFonts w:asciiTheme="minorBidi" w:hAnsiTheme="minorBidi"/>
-        </w:rPr>
-        <w:t>Pemerintah</w:t>
-      </w:r>
-      <w:proofErr w:type="spellEnd"/>
-      <w:r>
-        <w:rPr>
-          <w:rFonts w:asciiTheme="minorBidi" w:hAnsiTheme="minorBidi"/>
-        </w:rPr>
-        <w:t xml:space="preserve"> </w:t>
-      </w:r>
-      <w:proofErr w:type="spellStart"/>
-      <w:r>
-        <w:rPr>
-          <w:rFonts w:asciiTheme="minorBidi" w:hAnsiTheme="minorBidi"/>
-        </w:rPr>
-        <w:t>Nomor</w:t>
-      </w:r>
-      <w:proofErr w:type="spellEnd"/>
-      <w:r>
-        <w:rPr>
-          <w:rFonts w:asciiTheme="minorBidi" w:hAnsiTheme="minorBidi"/>
-        </w:rPr>
-        <w:t xml:space="preserve"> 45 </w:t>
-      </w:r>
-      <w:proofErr w:type="spellStart"/>
-      <w:r>
-        <w:rPr>
-          <w:rFonts w:asciiTheme="minorBidi" w:hAnsiTheme="minorBidi"/>
-        </w:rPr>
-        <w:t>Tahun</w:t>
-      </w:r>
-      <w:proofErr w:type="spellEnd"/>
-      <w:r>
-        <w:rPr>
-          <w:rFonts w:asciiTheme="minorBidi" w:hAnsiTheme="minorBidi"/>
-        </w:rPr>
-        <w:t xml:space="preserve"> 2013 </w:t>
-      </w:r>
-      <w:proofErr w:type="spellStart"/>
-      <w:r>
-        <w:rPr>
-          <w:rFonts w:asciiTheme="minorBidi" w:hAnsiTheme="minorBidi"/>
-        </w:rPr>
-        <w:t>tentang</w:t>
-      </w:r>
-      <w:proofErr w:type="spellEnd"/>
-      <w:r>
-        <w:rPr>
-          <w:rFonts w:asciiTheme="minorBidi" w:hAnsiTheme="minorBidi"/>
-        </w:rPr>
-        <w:t xml:space="preserve"> Tata Cara </w:t>
-      </w:r>
-      <w:proofErr w:type="spellStart"/>
-      <w:r>
-        <w:rPr>
-          <w:rFonts w:asciiTheme="minorBidi" w:hAnsiTheme="minorBidi"/>
-        </w:rPr>
-        <w:t>Pelaksanaan</w:t>
-      </w:r>
-      <w:proofErr w:type="spellEnd"/>
-      <w:r>
-        <w:rPr>
-          <w:rFonts w:asciiTheme="minorBidi" w:hAnsiTheme="minorBidi"/>
-        </w:rPr>
-        <w:t xml:space="preserve"> </w:t>
-      </w:r>
-      <w:proofErr w:type="spellStart"/>
-      <w:r>
-        <w:rPr>
-          <w:rFonts w:asciiTheme="minorBidi" w:hAnsiTheme="minorBidi"/>
-        </w:rPr>
-        <w:t>Anggaran</w:t>
-      </w:r>
-      <w:proofErr w:type="spellEnd"/>
-      <w:r>
-        <w:rPr>
-          <w:rFonts w:asciiTheme="minorBidi" w:hAnsiTheme="minorBidi"/>
-        </w:rPr>
-        <w:t xml:space="preserve"> </w:t>
-      </w:r>
-      <w:proofErr w:type="spellStart"/>
-      <w:r>
-        <w:rPr>
-          <w:rFonts w:asciiTheme="minorBidi" w:hAnsiTheme="minorBidi"/>
-        </w:rPr>
-        <w:t>Pendapatan</w:t>
-      </w:r>
-      <w:proofErr w:type="spellEnd"/>
-      <w:r>
-        <w:rPr>
-          <w:rFonts w:asciiTheme="minorBidi" w:hAnsiTheme="minorBidi"/>
-        </w:rPr>
-        <w:t xml:space="preserve"> dan </w:t>
-      </w:r>
-      <w:proofErr w:type="spellStart"/>
-      <w:r>
-        <w:rPr>
-          <w:rFonts w:asciiTheme="minorBidi" w:hAnsiTheme="minorBidi"/>
-        </w:rPr>
-        <w:t>Belanja</w:t>
-      </w:r>
-      <w:proofErr w:type="spellEnd"/>
-      <w:r>
-        <w:rPr>
-          <w:rFonts w:asciiTheme="minorBidi" w:hAnsiTheme="minorBidi"/>
-        </w:rPr>
-        <w:t xml:space="preserve"> Negara;</w:t>
+      <w:r>
+        <w:rPr>
+          <w:rFonts w:asciiTheme="minorBidi" w:hAnsiTheme="minorBidi"/>
+        </w:rPr>
+        <w:t>Peraturan Pemerintah Nomor 50 Tahun 2018 tentang Perubahan Atas Peraturan Pemerintah Nomor 45 Tahun 2013 tentang Tata Cara Pelaksanaan Anggaran Pendapatan dan Belanja Negara;</w:t>
       </w:r>
     </w:p>
     <w:p>
@@ -3895,131 +3073,11 @@
           <w:rFonts w:asciiTheme="minorBidi" w:hAnsiTheme="minorBidi"/>
         </w:rPr>
       </w:pPr>
-      <w:proofErr w:type="spellStart"/>
-      <w:r>
-        <w:rPr>
-          <w:rFonts w:asciiTheme="minorBidi" w:hAnsiTheme="minorBidi"/>
-        </w:rPr>
-        <w:t>Peraturan</w:t>
-      </w:r>
-      <w:proofErr w:type="spellEnd"/>
-      <w:r>
-        <w:rPr>
-          <w:rFonts w:asciiTheme="minorBidi" w:hAnsiTheme="minorBidi"/>
-        </w:rPr>
-        <w:t xml:space="preserve"> </w:t>
-      </w:r>
-      <w:proofErr w:type="spellStart"/>
-      <w:r>
-        <w:rPr>
-          <w:rFonts w:asciiTheme="minorBidi" w:hAnsiTheme="minorBidi"/>
-        </w:rPr>
-        <w:t>Pemerintah</w:t>
-      </w:r>
-      <w:proofErr w:type="spellEnd"/>
-      <w:r>
-        <w:rPr>
-          <w:rFonts w:asciiTheme="minorBidi" w:hAnsiTheme="minorBidi"/>
-        </w:rPr>
-        <w:t xml:space="preserve"> </w:t>
-      </w:r>
-      <w:proofErr w:type="spellStart"/>
-      <w:r>
-        <w:rPr>
-          <w:rFonts w:asciiTheme="minorBidi" w:hAnsiTheme="minorBidi"/>
-        </w:rPr>
-        <w:t>Nomor</w:t>
-      </w:r>
-      <w:proofErr w:type="spellEnd"/>
-      <w:r>
-        <w:rPr>
-          <w:rFonts w:asciiTheme="minorBidi" w:hAnsiTheme="minorBidi"/>
-        </w:rPr>
-        <w:t xml:space="preserve"> 4 </w:t>
-      </w:r>
-      <w:proofErr w:type="spellStart"/>
-      <w:r>
-        <w:rPr>
-          <w:rFonts w:asciiTheme="minorBidi" w:hAnsiTheme="minorBidi"/>
-        </w:rPr>
-        <w:t>Tahun</w:t>
-      </w:r>
-      <w:proofErr w:type="spellEnd"/>
-      <w:r>
-        <w:rPr>
-          <w:rFonts w:asciiTheme="minorBidi" w:hAnsiTheme="minorBidi"/>
-        </w:rPr>
-        <w:t xml:space="preserve"> 2014 </w:t>
-      </w:r>
-      <w:proofErr w:type="spellStart"/>
-      <w:r>
-        <w:rPr>
-          <w:rFonts w:asciiTheme="minorBidi" w:hAnsiTheme="minorBidi"/>
-        </w:rPr>
-        <w:t>tentang</w:t>
-      </w:r>
-      <w:proofErr w:type="spellEnd"/>
-      <w:r>
-        <w:rPr>
-          <w:rFonts w:asciiTheme="minorBidi" w:hAnsiTheme="minorBidi"/>
-        </w:rPr>
-        <w:t xml:space="preserve"> </w:t>
-      </w:r>
-      <w:proofErr w:type="spellStart"/>
-      <w:r>
-        <w:rPr>
-          <w:rFonts w:asciiTheme="minorBidi" w:hAnsiTheme="minorBidi"/>
-        </w:rPr>
-        <w:t>Penyelenggaraan</w:t>
-      </w:r>
-      <w:proofErr w:type="spellEnd"/>
-      <w:r>
-        <w:rPr>
-          <w:rFonts w:asciiTheme="minorBidi" w:hAnsiTheme="minorBidi"/>
-        </w:rPr>
-        <w:t xml:space="preserve"> </w:t>
-      </w:r>
-      <w:proofErr w:type="spellStart"/>
-      <w:r>
-        <w:rPr>
-          <w:rFonts w:asciiTheme="minorBidi" w:hAnsiTheme="minorBidi"/>
-        </w:rPr>
-        <w:t>Perguruan</w:t>
-      </w:r>
-      <w:proofErr w:type="spellEnd"/>
-      <w:r>
-        <w:rPr>
-          <w:rFonts w:asciiTheme="minorBidi" w:hAnsiTheme="minorBidi"/>
-        </w:rPr>
-        <w:t xml:space="preserve"> Tinggi dan </w:t>
-      </w:r>
-      <w:proofErr w:type="spellStart"/>
-      <w:r>
-        <w:rPr>
-          <w:rFonts w:asciiTheme="minorBidi" w:hAnsiTheme="minorBidi"/>
-        </w:rPr>
-        <w:t>Pengelolaan</w:t>
-      </w:r>
-      <w:proofErr w:type="spellEnd"/>
-      <w:r>
-        <w:rPr>
-          <w:rFonts w:asciiTheme="minorBidi" w:hAnsiTheme="minorBidi"/>
-        </w:rPr>
-        <w:t xml:space="preserve"> </w:t>
-      </w:r>
-      <w:proofErr w:type="spellStart"/>
-      <w:r>
-        <w:rPr>
-          <w:rFonts w:asciiTheme="minorBidi" w:hAnsiTheme="minorBidi"/>
-        </w:rPr>
-        <w:t>Perguruan</w:t>
-      </w:r>
-      <w:proofErr w:type="spellEnd"/>
-      <w:r>
-        <w:rPr>
-          <w:rFonts w:asciiTheme="minorBidi" w:hAnsiTheme="minorBidi"/>
-        </w:rPr>
-        <w:t xml:space="preserve"> Tinggi;</w:t>
+      <w:r>
+        <w:rPr>
+          <w:rFonts w:asciiTheme="minorBidi" w:hAnsiTheme="minorBidi"/>
+        </w:rPr>
+        <w:t>Peraturan Pemerintah Nomor 4 Tahun 2014 tentang Penyelenggaraan Perguruan Tinggi dan Pengelolaan Perguruan Tinggi;</w:t>
       </w:r>
     </w:p>
     <w:p>
@@ -4038,249 +3096,35 @@
           <w:rFonts w:asciiTheme="minorBidi" w:hAnsiTheme="minorBidi"/>
         </w:rPr>
       </w:pPr>
-      <w:proofErr w:type="spellStart"/>
       <w:r>
         <w:rPr>
           <w:rFonts w:asciiTheme="minorBidi" w:hAnsiTheme="minorBidi"/>
           <w:bCs/>
           <w:shd w:val="clear" w:color="auto" w:fill="FFFFFF"/>
         </w:rPr>
-        <w:t>Peraturan</w:t>
-      </w:r>
-      <w:proofErr w:type="spellEnd"/>
+        <w:t>Peraturan Presiden Nomor 12 Tahun 2021</w:t>
+      </w:r>
+      <w:r>
+        <w:rPr>
+          <w:rFonts w:asciiTheme="minorBidi" w:hAnsiTheme="minorBidi"/>
+          <w:shd w:val="clear" w:color="auto" w:fill="FFFFFF"/>
+        </w:rPr>
+        <w:t> tentang Perubahan atas </w:t>
+      </w:r>
       <w:r>
         <w:rPr>
           <w:rFonts w:asciiTheme="minorBidi" w:hAnsiTheme="minorBidi"/>
           <w:bCs/>
           <w:shd w:val="clear" w:color="auto" w:fill="FFFFFF"/>
         </w:rPr>
-        <w:t xml:space="preserve"> </w:t>
-      </w:r>
-      <w:proofErr w:type="spellStart"/>
-      <w:r>
-        <w:rPr>
-          <w:rFonts w:asciiTheme="minorBidi" w:hAnsiTheme="minorBidi"/>
-          <w:bCs/>
+        <w:t>Peraturan Presiden Nomor</w:t>
+      </w:r>
+      <w:r>
+        <w:rPr>
+          <w:rFonts w:asciiTheme="minorBidi" w:hAnsiTheme="minorBidi"/>
           <w:shd w:val="clear" w:color="auto" w:fill="FFFFFF"/>
         </w:rPr>
-        <w:t>Presiden</w:t>
-      </w:r>
-      <w:proofErr w:type="spellEnd"/>
-      <w:r>
-        <w:rPr>
-          <w:rFonts w:asciiTheme="minorBidi" w:hAnsiTheme="minorBidi"/>
-          <w:bCs/>
-          <w:shd w:val="clear" w:color="auto" w:fill="FFFFFF"/>
-        </w:rPr>
-        <w:t xml:space="preserve"> </w:t>
-      </w:r>
-      <w:proofErr w:type="spellStart"/>
-      <w:r>
-        <w:rPr>
-          <w:rFonts w:asciiTheme="minorBidi" w:hAnsiTheme="minorBidi"/>
-          <w:bCs/>
-          <w:shd w:val="clear" w:color="auto" w:fill="FFFFFF"/>
-        </w:rPr>
-        <w:t>Nomor</w:t>
-      </w:r>
-      <w:proofErr w:type="spellEnd"/>
-      <w:r>
-        <w:rPr>
-          <w:rFonts w:asciiTheme="minorBidi" w:hAnsiTheme="minorBidi"/>
-          <w:bCs/>
-          <w:shd w:val="clear" w:color="auto" w:fill="FFFFFF"/>
-        </w:rPr>
-        <w:t xml:space="preserve"> 12 </w:t>
-      </w:r>
-      <w:proofErr w:type="spellStart"/>
-      <w:r>
-        <w:rPr>
-          <w:rFonts w:asciiTheme="minorBidi" w:hAnsiTheme="minorBidi"/>
-          <w:bCs/>
-          <w:shd w:val="clear" w:color="auto" w:fill="FFFFFF"/>
-        </w:rPr>
-        <w:t>Tahun</w:t>
-      </w:r>
-      <w:proofErr w:type="spellEnd"/>
-      <w:r>
-        <w:rPr>
-          <w:rFonts w:asciiTheme="minorBidi" w:hAnsiTheme="minorBidi"/>
-          <w:bCs/>
-          <w:shd w:val="clear" w:color="auto" w:fill="FFFFFF"/>
-        </w:rPr>
-        <w:t xml:space="preserve"> 2021</w:t>
-      </w:r>
-      <w:r>
-        <w:rPr>
-          <w:rFonts w:asciiTheme="minorBidi" w:hAnsiTheme="minorBidi"/>
-          <w:shd w:val="clear" w:color="auto" w:fill="FFFFFF"/>
-        </w:rPr>
-        <w:t> </w:t>
-      </w:r>
-      <w:proofErr w:type="spellStart"/>
-      <w:r>
-        <w:rPr>
-          <w:rFonts w:asciiTheme="minorBidi" w:hAnsiTheme="minorBidi"/>
-          <w:shd w:val="clear" w:color="auto" w:fill="FFFFFF"/>
-        </w:rPr>
-        <w:t>tentang</w:t>
-      </w:r>
-      <w:proofErr w:type="spellEnd"/>
-      <w:r>
-        <w:rPr>
-          <w:rFonts w:asciiTheme="minorBidi" w:hAnsiTheme="minorBidi"/>
-          <w:shd w:val="clear" w:color="auto" w:fill="FFFFFF"/>
-        </w:rPr>
-        <w:t xml:space="preserve"> </w:t>
-      </w:r>
-      <w:proofErr w:type="spellStart"/>
-      <w:r>
-        <w:rPr>
-          <w:rFonts w:asciiTheme="minorBidi" w:hAnsiTheme="minorBidi"/>
-          <w:shd w:val="clear" w:color="auto" w:fill="FFFFFF"/>
-        </w:rPr>
-        <w:t>Perubahan</w:t>
-      </w:r>
-      <w:proofErr w:type="spellEnd"/>
-      <w:r>
-        <w:rPr>
-          <w:rFonts w:asciiTheme="minorBidi" w:hAnsiTheme="minorBidi"/>
-          <w:shd w:val="clear" w:color="auto" w:fill="FFFFFF"/>
-        </w:rPr>
-        <w:t xml:space="preserve"> </w:t>
-      </w:r>
-      <w:proofErr w:type="spellStart"/>
-      <w:r>
-        <w:rPr>
-          <w:rFonts w:asciiTheme="minorBidi" w:hAnsiTheme="minorBidi"/>
-          <w:shd w:val="clear" w:color="auto" w:fill="FFFFFF"/>
-        </w:rPr>
-        <w:t>atas</w:t>
-      </w:r>
-      <w:proofErr w:type="spellEnd"/>
-      <w:r>
-        <w:rPr>
-          <w:rFonts w:asciiTheme="minorBidi" w:hAnsiTheme="minorBidi"/>
-          <w:shd w:val="clear" w:color="auto" w:fill="FFFFFF"/>
-        </w:rPr>
-        <w:t> </w:t>
-      </w:r>
-      <w:proofErr w:type="spellStart"/>
-      <w:r>
-        <w:rPr>
-          <w:rFonts w:asciiTheme="minorBidi" w:hAnsiTheme="minorBidi"/>
-          <w:bCs/>
-          <w:shd w:val="clear" w:color="auto" w:fill="FFFFFF"/>
-        </w:rPr>
-        <w:t>Peraturan</w:t>
-      </w:r>
-      <w:proofErr w:type="spellEnd"/>
-      <w:r>
-        <w:rPr>
-          <w:rFonts w:asciiTheme="minorBidi" w:hAnsiTheme="minorBidi"/>
-          <w:bCs/>
-          <w:shd w:val="clear" w:color="auto" w:fill="FFFFFF"/>
-        </w:rPr>
-        <w:t xml:space="preserve"> </w:t>
-      </w:r>
-      <w:proofErr w:type="spellStart"/>
-      <w:r>
-        <w:rPr>
-          <w:rFonts w:asciiTheme="minorBidi" w:hAnsiTheme="minorBidi"/>
-          <w:bCs/>
-          <w:shd w:val="clear" w:color="auto" w:fill="FFFFFF"/>
-        </w:rPr>
-        <w:t>Presiden</w:t>
-      </w:r>
-      <w:proofErr w:type="spellEnd"/>
-      <w:r>
-        <w:rPr>
-          <w:rFonts w:asciiTheme="minorBidi" w:hAnsiTheme="minorBidi"/>
-          <w:bCs/>
-          <w:shd w:val="clear" w:color="auto" w:fill="FFFFFF"/>
-        </w:rPr>
-        <w:t xml:space="preserve"> </w:t>
-      </w:r>
-      <w:proofErr w:type="spellStart"/>
-      <w:r>
-        <w:rPr>
-          <w:rFonts w:asciiTheme="minorBidi" w:hAnsiTheme="minorBidi"/>
-          <w:bCs/>
-          <w:shd w:val="clear" w:color="auto" w:fill="FFFFFF"/>
-        </w:rPr>
-        <w:t>Nomor</w:t>
-      </w:r>
-      <w:proofErr w:type="spellEnd"/>
-      <w:r>
-        <w:rPr>
-          <w:rFonts w:asciiTheme="minorBidi" w:hAnsiTheme="minorBidi"/>
-          <w:shd w:val="clear" w:color="auto" w:fill="FFFFFF"/>
-        </w:rPr>
-        <w:t xml:space="preserve"> 16 </w:t>
-      </w:r>
-      <w:proofErr w:type="spellStart"/>
-      <w:r>
-        <w:rPr>
-          <w:rFonts w:asciiTheme="minorBidi" w:hAnsiTheme="minorBidi"/>
-          <w:shd w:val="clear" w:color="auto" w:fill="FFFFFF"/>
-        </w:rPr>
-        <w:t>Tahun</w:t>
-      </w:r>
-      <w:proofErr w:type="spellEnd"/>
-      <w:r>
-        <w:rPr>
-          <w:rFonts w:asciiTheme="minorBidi" w:hAnsiTheme="minorBidi"/>
-          <w:shd w:val="clear" w:color="auto" w:fill="FFFFFF"/>
-        </w:rPr>
-        <w:t xml:space="preserve"> 2018 </w:t>
-      </w:r>
-      <w:proofErr w:type="spellStart"/>
-      <w:r>
-        <w:rPr>
-          <w:rFonts w:asciiTheme="minorBidi" w:hAnsiTheme="minorBidi"/>
-          <w:shd w:val="clear" w:color="auto" w:fill="FFFFFF"/>
-        </w:rPr>
-        <w:t>tentang</w:t>
-      </w:r>
-      <w:proofErr w:type="spellEnd"/>
-      <w:r>
-        <w:rPr>
-          <w:rFonts w:asciiTheme="minorBidi" w:hAnsiTheme="minorBidi"/>
-          <w:shd w:val="clear" w:color="auto" w:fill="FFFFFF"/>
-        </w:rPr>
-        <w:t xml:space="preserve"> </w:t>
-      </w:r>
-      <w:proofErr w:type="spellStart"/>
-      <w:r>
-        <w:rPr>
-          <w:rFonts w:asciiTheme="minorBidi" w:hAnsiTheme="minorBidi"/>
-          <w:shd w:val="clear" w:color="auto" w:fill="FFFFFF"/>
-        </w:rPr>
-        <w:t>Pengadaan</w:t>
-      </w:r>
-      <w:proofErr w:type="spellEnd"/>
-      <w:r>
-        <w:rPr>
-          <w:rFonts w:asciiTheme="minorBidi" w:hAnsiTheme="minorBidi"/>
-          <w:shd w:val="clear" w:color="auto" w:fill="FFFFFF"/>
-        </w:rPr>
-        <w:t xml:space="preserve"> Barang/Jasa </w:t>
-      </w:r>
-      <w:proofErr w:type="spellStart"/>
-      <w:r>
-        <w:rPr>
-          <w:rFonts w:asciiTheme="minorBidi" w:hAnsiTheme="minorBidi"/>
-          <w:shd w:val="clear" w:color="auto" w:fill="FFFFFF"/>
-        </w:rPr>
-        <w:t>Pemerintah</w:t>
-      </w:r>
-      <w:proofErr w:type="spellEnd"/>
-      <w:r>
-        <w:rPr>
-          <w:rFonts w:asciiTheme="minorBidi" w:hAnsiTheme="minorBidi"/>
-          <w:shd w:val="clear" w:color="auto" w:fill="FFFFFF"/>
-        </w:rPr>
-        <w:t>;</w:t>
+        <w:t> 16 Tahun 2018 tentang Pengadaan Barang/Jasa Pemerintah;</w:t>
       </w:r>
     </w:p>
     <w:p>
@@ -4295,243 +3139,11 @@
           <w:rFonts w:asciiTheme="minorBidi" w:hAnsiTheme="minorBidi"/>
         </w:rPr>
       </w:pPr>
-      <w:proofErr w:type="spellStart"/>
-      <w:r>
-        <w:rPr>
-          <w:rFonts w:asciiTheme="minorBidi" w:hAnsiTheme="minorBidi"/>
-        </w:rPr>
-        <w:t>Peraturan</w:t>
-      </w:r>
-      <w:proofErr w:type="spellEnd"/>
-      <w:r>
-        <w:rPr>
-          <w:rFonts w:asciiTheme="minorBidi" w:hAnsiTheme="minorBidi"/>
-        </w:rPr>
-        <w:t xml:space="preserve"> </w:t>
-      </w:r>
-      <w:proofErr w:type="spellStart"/>
-      <w:r>
-        <w:rPr>
-          <w:rFonts w:asciiTheme="minorBidi" w:hAnsiTheme="minorBidi"/>
-        </w:rPr>
-        <w:t>Presiden</w:t>
-      </w:r>
-      <w:proofErr w:type="spellEnd"/>
-      <w:r>
-        <w:rPr>
-          <w:rFonts w:asciiTheme="minorBidi" w:hAnsiTheme="minorBidi"/>
-        </w:rPr>
-        <w:t xml:space="preserve"> </w:t>
-      </w:r>
-      <w:proofErr w:type="spellStart"/>
-      <w:r>
-        <w:rPr>
-          <w:rFonts w:asciiTheme="minorBidi" w:hAnsiTheme="minorBidi"/>
-        </w:rPr>
-        <w:t>Nomor</w:t>
-      </w:r>
-      <w:proofErr w:type="spellEnd"/>
-      <w:r>
-        <w:rPr>
-          <w:rFonts w:asciiTheme="minorBidi" w:hAnsiTheme="minorBidi"/>
-        </w:rPr>
-        <w:t xml:space="preserve"> 53 </w:t>
-      </w:r>
-      <w:proofErr w:type="spellStart"/>
-      <w:r>
-        <w:rPr>
-          <w:rFonts w:asciiTheme="minorBidi" w:hAnsiTheme="minorBidi"/>
-        </w:rPr>
-        <w:t>Tahun</w:t>
-      </w:r>
-      <w:proofErr w:type="spellEnd"/>
-      <w:r>
-        <w:rPr>
-          <w:rFonts w:asciiTheme="minorBidi" w:hAnsiTheme="minorBidi"/>
-        </w:rPr>
-        <w:t xml:space="preserve"> 2010 </w:t>
-      </w:r>
-      <w:proofErr w:type="spellStart"/>
-      <w:r>
-        <w:rPr>
-          <w:rFonts w:asciiTheme="minorBidi" w:hAnsiTheme="minorBidi"/>
-        </w:rPr>
-        <w:t>tentang</w:t>
-      </w:r>
-      <w:proofErr w:type="spellEnd"/>
-      <w:r>
-        <w:rPr>
-          <w:rFonts w:asciiTheme="minorBidi" w:hAnsiTheme="minorBidi"/>
-        </w:rPr>
-        <w:t xml:space="preserve"> </w:t>
-      </w:r>
-      <w:proofErr w:type="spellStart"/>
-      <w:r>
-        <w:rPr>
-          <w:rFonts w:asciiTheme="minorBidi" w:hAnsiTheme="minorBidi"/>
-        </w:rPr>
-        <w:t>Perubahan</w:t>
-      </w:r>
-      <w:proofErr w:type="spellEnd"/>
-      <w:r>
-        <w:rPr>
-          <w:rFonts w:asciiTheme="minorBidi" w:hAnsiTheme="minorBidi"/>
-        </w:rPr>
-        <w:t xml:space="preserve"> </w:t>
-      </w:r>
-      <w:proofErr w:type="spellStart"/>
-      <w:r>
-        <w:rPr>
-          <w:rFonts w:asciiTheme="minorBidi" w:hAnsiTheme="minorBidi"/>
-        </w:rPr>
-        <w:t>Kedua</w:t>
-      </w:r>
-      <w:proofErr w:type="spellEnd"/>
-      <w:r>
-        <w:rPr>
-          <w:rFonts w:asciiTheme="minorBidi" w:hAnsiTheme="minorBidi"/>
-        </w:rPr>
-        <w:t xml:space="preserve"> Atas Keputusan </w:t>
-      </w:r>
-      <w:proofErr w:type="spellStart"/>
-      <w:r>
-        <w:rPr>
-          <w:rFonts w:asciiTheme="minorBidi" w:hAnsiTheme="minorBidi"/>
-        </w:rPr>
-        <w:t>Presiden</w:t>
-      </w:r>
-      <w:proofErr w:type="spellEnd"/>
-      <w:r>
-        <w:rPr>
-          <w:rFonts w:asciiTheme="minorBidi" w:hAnsiTheme="minorBidi"/>
-        </w:rPr>
-        <w:t xml:space="preserve"> RI </w:t>
-      </w:r>
-      <w:proofErr w:type="spellStart"/>
-      <w:r>
-        <w:rPr>
-          <w:rFonts w:asciiTheme="minorBidi" w:hAnsiTheme="minorBidi"/>
-        </w:rPr>
-        <w:t>Nomor</w:t>
-      </w:r>
-      <w:proofErr w:type="spellEnd"/>
-      <w:r>
-        <w:rPr>
-          <w:rFonts w:asciiTheme="minorBidi" w:hAnsiTheme="minorBidi"/>
-        </w:rPr>
-        <w:t xml:space="preserve"> 42 </w:t>
-      </w:r>
-      <w:proofErr w:type="spellStart"/>
-      <w:r>
-        <w:rPr>
-          <w:rFonts w:asciiTheme="minorBidi" w:hAnsiTheme="minorBidi"/>
-        </w:rPr>
-        <w:t>Tahun</w:t>
-      </w:r>
-      <w:proofErr w:type="spellEnd"/>
-      <w:r>
-        <w:rPr>
-          <w:rFonts w:asciiTheme="minorBidi" w:hAnsiTheme="minorBidi"/>
-        </w:rPr>
-        <w:t xml:space="preserve"> 2002 </w:t>
-      </w:r>
-      <w:proofErr w:type="spellStart"/>
-      <w:r>
-        <w:rPr>
-          <w:rFonts w:asciiTheme="minorBidi" w:hAnsiTheme="minorBidi"/>
-        </w:rPr>
-        <w:t>tentang</w:t>
-      </w:r>
-      <w:proofErr w:type="spellEnd"/>
-      <w:r>
-        <w:rPr>
-          <w:rFonts w:asciiTheme="minorBidi" w:hAnsiTheme="minorBidi"/>
-        </w:rPr>
-        <w:t xml:space="preserve"> </w:t>
-      </w:r>
-      <w:proofErr w:type="spellStart"/>
-      <w:r>
-        <w:rPr>
-          <w:rFonts w:asciiTheme="minorBidi" w:hAnsiTheme="minorBidi"/>
-        </w:rPr>
-        <w:t>Pelaksanaan</w:t>
-      </w:r>
-      <w:proofErr w:type="spellEnd"/>
-      <w:r>
-        <w:rPr>
-          <w:rFonts w:asciiTheme="minorBidi" w:hAnsiTheme="minorBidi"/>
-        </w:rPr>
-        <w:t xml:space="preserve"> </w:t>
-      </w:r>
-      <w:proofErr w:type="spellStart"/>
-      <w:r>
-        <w:rPr>
-          <w:rFonts w:asciiTheme="minorBidi" w:hAnsiTheme="minorBidi"/>
-        </w:rPr>
-        <w:t>Anggaran</w:t>
-      </w:r>
-      <w:proofErr w:type="spellEnd"/>
-      <w:r>
-        <w:rPr>
-          <w:rFonts w:asciiTheme="minorBidi" w:hAnsiTheme="minorBidi"/>
-        </w:rPr>
-        <w:t xml:space="preserve"> </w:t>
-      </w:r>
-      <w:proofErr w:type="spellStart"/>
-      <w:r>
-        <w:rPr>
-          <w:rFonts w:asciiTheme="minorBidi" w:hAnsiTheme="minorBidi"/>
-        </w:rPr>
-        <w:t>Pendapatan</w:t>
-      </w:r>
-      <w:proofErr w:type="spellEnd"/>
-      <w:r>
-        <w:rPr>
-          <w:rFonts w:asciiTheme="minorBidi" w:hAnsiTheme="minorBidi"/>
-        </w:rPr>
-        <w:t xml:space="preserve"> dan </w:t>
-      </w:r>
-      <w:proofErr w:type="spellStart"/>
-      <w:r>
-        <w:rPr>
-          <w:rFonts w:asciiTheme="minorBidi" w:hAnsiTheme="minorBidi"/>
-        </w:rPr>
-        <w:t>Belanja</w:t>
-      </w:r>
-      <w:proofErr w:type="spellEnd"/>
-      <w:r>
-        <w:rPr>
-          <w:rFonts w:asciiTheme="minorBidi" w:hAnsiTheme="minorBidi"/>
-        </w:rPr>
-        <w:t xml:space="preserve"> Negara jo KEPPRES </w:t>
-      </w:r>
-      <w:proofErr w:type="spellStart"/>
-      <w:r>
-        <w:rPr>
-          <w:rFonts w:asciiTheme="minorBidi" w:hAnsiTheme="minorBidi"/>
-        </w:rPr>
-        <w:t>Nomor</w:t>
-      </w:r>
-      <w:proofErr w:type="spellEnd"/>
-      <w:r>
-        <w:rPr>
-          <w:rFonts w:asciiTheme="minorBidi" w:hAnsiTheme="minorBidi"/>
-        </w:rPr>
-        <w:t xml:space="preserve"> 72 </w:t>
-      </w:r>
-      <w:proofErr w:type="spellStart"/>
-      <w:r>
-        <w:rPr>
-          <w:rFonts w:asciiTheme="minorBidi" w:hAnsiTheme="minorBidi"/>
-        </w:rPr>
-        <w:t>Tahun</w:t>
-      </w:r>
-      <w:proofErr w:type="spellEnd"/>
-      <w:r>
-        <w:rPr>
-          <w:rFonts w:asciiTheme="minorBidi" w:hAnsiTheme="minorBidi"/>
-        </w:rPr>
-        <w:t xml:space="preserve"> 2004;</w:t>
+      <w:r>
+        <w:rPr>
+          <w:rFonts w:asciiTheme="minorBidi" w:hAnsiTheme="minorBidi"/>
+        </w:rPr>
+        <w:t>Peraturan Presiden Nomor 53 Tahun 2010 tentang Perubahan Kedua Atas Keputusan Presiden RI Nomor 42 Tahun 2002 tentang Pelaksanaan Anggaran Pendapatan dan Belanja Negara jo KEPPRES Nomor 72 Tahun 2004;</w:t>
       </w:r>
     </w:p>
     <w:p>
@@ -4550,119 +3162,7 @@
         <w:rPr>
           <w:rFonts w:asciiTheme="minorBidi" w:hAnsiTheme="minorBidi"/>
         </w:rPr>
-        <w:t xml:space="preserve">Keputusan </w:t>
-      </w:r>
-      <w:proofErr w:type="spellStart"/>
-      <w:r>
-        <w:rPr>
-          <w:rFonts w:asciiTheme="minorBidi" w:hAnsiTheme="minorBidi"/>
-        </w:rPr>
-        <w:t>Presiden</w:t>
-      </w:r>
-      <w:proofErr w:type="spellEnd"/>
-      <w:r>
-        <w:rPr>
-          <w:rFonts w:asciiTheme="minorBidi" w:hAnsiTheme="minorBidi"/>
-        </w:rPr>
-        <w:t xml:space="preserve"> RI </w:t>
-      </w:r>
-      <w:proofErr w:type="spellStart"/>
-      <w:r>
-        <w:rPr>
-          <w:rFonts w:asciiTheme="minorBidi" w:hAnsiTheme="minorBidi"/>
-        </w:rPr>
-        <w:t>Nomor</w:t>
-      </w:r>
-      <w:proofErr w:type="spellEnd"/>
-      <w:r>
-        <w:rPr>
-          <w:rFonts w:asciiTheme="minorBidi" w:hAnsiTheme="minorBidi"/>
-        </w:rPr>
-        <w:t xml:space="preserve"> 50 </w:t>
-      </w:r>
-      <w:proofErr w:type="spellStart"/>
-      <w:r>
-        <w:rPr>
-          <w:rFonts w:asciiTheme="minorBidi" w:hAnsiTheme="minorBidi"/>
-        </w:rPr>
-        <w:t>Tahun</w:t>
-      </w:r>
-      <w:proofErr w:type="spellEnd"/>
-      <w:r>
-        <w:rPr>
-          <w:rFonts w:asciiTheme="minorBidi" w:hAnsiTheme="minorBidi"/>
-        </w:rPr>
-        <w:t xml:space="preserve"> 2004 </w:t>
-      </w:r>
-      <w:proofErr w:type="spellStart"/>
-      <w:r>
-        <w:rPr>
-          <w:rFonts w:asciiTheme="minorBidi" w:hAnsiTheme="minorBidi"/>
-        </w:rPr>
-        <w:t>tentang</w:t>
-      </w:r>
-      <w:proofErr w:type="spellEnd"/>
-      <w:r>
-        <w:rPr>
-          <w:rFonts w:asciiTheme="minorBidi" w:hAnsiTheme="minorBidi"/>
-        </w:rPr>
-        <w:t xml:space="preserve"> </w:t>
-      </w:r>
-      <w:proofErr w:type="spellStart"/>
-      <w:r>
-        <w:rPr>
-          <w:rFonts w:asciiTheme="minorBidi" w:hAnsiTheme="minorBidi"/>
-        </w:rPr>
-        <w:t>Perubahan</w:t>
-      </w:r>
-      <w:proofErr w:type="spellEnd"/>
-      <w:r>
-        <w:rPr>
-          <w:rFonts w:asciiTheme="minorBidi" w:hAnsiTheme="minorBidi"/>
-        </w:rPr>
-        <w:t xml:space="preserve"> IAIN Sunan </w:t>
-      </w:r>
-      <w:proofErr w:type="spellStart"/>
-      <w:r>
-        <w:rPr>
-          <w:rFonts w:asciiTheme="minorBidi" w:hAnsiTheme="minorBidi"/>
-        </w:rPr>
-        <w:t>Kalijaga</w:t>
-      </w:r>
-      <w:proofErr w:type="spellEnd"/>
-      <w:r>
-        <w:rPr>
-          <w:rFonts w:asciiTheme="minorBidi" w:hAnsiTheme="minorBidi"/>
-        </w:rPr>
-        <w:t xml:space="preserve"> </w:t>
-      </w:r>
-      <w:proofErr w:type="spellStart"/>
-      <w:r>
-        <w:rPr>
-          <w:rFonts w:asciiTheme="minorBidi" w:hAnsiTheme="minorBidi"/>
-        </w:rPr>
-        <w:t>menjadi</w:t>
-      </w:r>
-      <w:proofErr w:type="spellEnd"/>
-      <w:r>
-        <w:rPr>
-          <w:rFonts w:asciiTheme="minorBidi" w:hAnsiTheme="minorBidi"/>
-        </w:rPr>
-        <w:t xml:space="preserve"> UIN Sunan </w:t>
-      </w:r>
-      <w:proofErr w:type="spellStart"/>
-      <w:r>
-        <w:rPr>
-          <w:rFonts w:asciiTheme="minorBidi" w:hAnsiTheme="minorBidi"/>
-        </w:rPr>
-        <w:t>Kalijaga</w:t>
-      </w:r>
-      <w:proofErr w:type="spellEnd"/>
-      <w:r>
-        <w:rPr>
-          <w:rFonts w:asciiTheme="minorBidi" w:hAnsiTheme="minorBidi"/>
-        </w:rPr>
-        <w:t xml:space="preserve"> Yogyakarta;</w:t>
+        <w:t>Keputusan Presiden RI Nomor 50 Tahun 2004 tentang Perubahan IAIN Sunan Kalijaga menjadi UIN Sunan Kalijaga Yogyakarta;</w:t>
       </w:r>
     </w:p>
     <w:p>
@@ -4677,187 +3177,11 @@
           <w:rFonts w:asciiTheme="minorBidi" w:hAnsiTheme="minorBidi"/>
         </w:rPr>
       </w:pPr>
-      <w:proofErr w:type="spellStart"/>
-      <w:r>
-        <w:rPr>
-          <w:rFonts w:asciiTheme="minorBidi" w:hAnsiTheme="minorBidi"/>
-        </w:rPr>
-        <w:t>Peraturan</w:t>
-      </w:r>
-      <w:proofErr w:type="spellEnd"/>
-      <w:r>
-        <w:rPr>
-          <w:rFonts w:asciiTheme="minorBidi" w:hAnsiTheme="minorBidi"/>
-        </w:rPr>
-        <w:t xml:space="preserve"> Menteri Keuangan RI </w:t>
-      </w:r>
-      <w:proofErr w:type="spellStart"/>
-      <w:r>
-        <w:rPr>
-          <w:rFonts w:asciiTheme="minorBidi" w:hAnsiTheme="minorBidi"/>
-        </w:rPr>
-        <w:t>Nomor</w:t>
-      </w:r>
-      <w:proofErr w:type="spellEnd"/>
-      <w:r>
-        <w:rPr>
-          <w:rFonts w:asciiTheme="minorBidi" w:hAnsiTheme="minorBidi"/>
-        </w:rPr>
-        <w:t xml:space="preserve"> 162/PMK.05/2013 </w:t>
-      </w:r>
-      <w:proofErr w:type="spellStart"/>
-      <w:r>
-        <w:rPr>
-          <w:rFonts w:asciiTheme="minorBidi" w:hAnsiTheme="minorBidi"/>
-        </w:rPr>
-        <w:t>Tahun</w:t>
-      </w:r>
-      <w:proofErr w:type="spellEnd"/>
-      <w:r>
-        <w:rPr>
-          <w:rFonts w:asciiTheme="minorBidi" w:hAnsiTheme="minorBidi"/>
-        </w:rPr>
-        <w:t xml:space="preserve"> 2013 </w:t>
-      </w:r>
-      <w:proofErr w:type="spellStart"/>
-      <w:r>
-        <w:rPr>
-          <w:rFonts w:asciiTheme="minorBidi" w:hAnsiTheme="minorBidi"/>
-        </w:rPr>
-        <w:t>tentang</w:t>
-      </w:r>
-      <w:proofErr w:type="spellEnd"/>
-      <w:r>
-        <w:rPr>
-          <w:rFonts w:asciiTheme="minorBidi" w:hAnsiTheme="minorBidi"/>
-        </w:rPr>
-        <w:t xml:space="preserve"> </w:t>
-      </w:r>
-      <w:proofErr w:type="spellStart"/>
-      <w:r>
-        <w:rPr>
-          <w:rFonts w:asciiTheme="minorBidi" w:hAnsiTheme="minorBidi"/>
-        </w:rPr>
-        <w:t>Kedudukan</w:t>
-      </w:r>
-      <w:proofErr w:type="spellEnd"/>
-      <w:r>
-        <w:rPr>
-          <w:rFonts w:asciiTheme="minorBidi" w:hAnsiTheme="minorBidi"/>
-        </w:rPr>
-        <w:t xml:space="preserve"> dan </w:t>
-      </w:r>
-      <w:proofErr w:type="spellStart"/>
-      <w:r>
-        <w:rPr>
-          <w:rFonts w:asciiTheme="minorBidi" w:hAnsiTheme="minorBidi"/>
-        </w:rPr>
-        <w:t>Tanggungjawab</w:t>
-      </w:r>
-      <w:proofErr w:type="spellEnd"/>
-      <w:r>
-        <w:rPr>
-          <w:rFonts w:asciiTheme="minorBidi" w:hAnsiTheme="minorBidi"/>
-        </w:rPr>
-        <w:t xml:space="preserve"> </w:t>
-      </w:r>
-      <w:proofErr w:type="spellStart"/>
-      <w:r>
-        <w:rPr>
-          <w:rFonts w:asciiTheme="minorBidi" w:hAnsiTheme="minorBidi"/>
-        </w:rPr>
-        <w:t>Bendahara</w:t>
-      </w:r>
-      <w:proofErr w:type="spellEnd"/>
-      <w:r>
-        <w:rPr>
-          <w:rFonts w:asciiTheme="minorBidi" w:hAnsiTheme="minorBidi"/>
-        </w:rPr>
-        <w:t xml:space="preserve"> pada </w:t>
-      </w:r>
-      <w:proofErr w:type="spellStart"/>
-      <w:r>
-        <w:rPr>
-          <w:rFonts w:asciiTheme="minorBidi" w:hAnsiTheme="minorBidi"/>
-        </w:rPr>
-        <w:t>Satuan</w:t>
-      </w:r>
-      <w:proofErr w:type="spellEnd"/>
-      <w:r>
-        <w:rPr>
-          <w:rFonts w:asciiTheme="minorBidi" w:hAnsiTheme="minorBidi"/>
-        </w:rPr>
-        <w:t xml:space="preserve"> </w:t>
-      </w:r>
-      <w:proofErr w:type="spellStart"/>
-      <w:r>
-        <w:rPr>
-          <w:rFonts w:asciiTheme="minorBidi" w:hAnsiTheme="minorBidi"/>
-        </w:rPr>
-        <w:t>Kerja</w:t>
-      </w:r>
-      <w:proofErr w:type="spellEnd"/>
-      <w:r>
-        <w:rPr>
-          <w:rFonts w:asciiTheme="minorBidi" w:hAnsiTheme="minorBidi"/>
-        </w:rPr>
-        <w:t xml:space="preserve"> </w:t>
-      </w:r>
-      <w:proofErr w:type="spellStart"/>
-      <w:r>
-        <w:rPr>
-          <w:rFonts w:asciiTheme="minorBidi" w:hAnsiTheme="minorBidi"/>
-        </w:rPr>
-        <w:t>Pengelola</w:t>
-      </w:r>
-      <w:proofErr w:type="spellEnd"/>
-      <w:r>
-        <w:rPr>
-          <w:rFonts w:asciiTheme="minorBidi" w:hAnsiTheme="minorBidi"/>
-        </w:rPr>
-        <w:t xml:space="preserve"> </w:t>
-      </w:r>
-      <w:proofErr w:type="spellStart"/>
-      <w:r>
-        <w:rPr>
-          <w:rFonts w:asciiTheme="minorBidi" w:hAnsiTheme="minorBidi"/>
-        </w:rPr>
-        <w:t>Anggaran</w:t>
-      </w:r>
-      <w:proofErr w:type="spellEnd"/>
-      <w:r>
-        <w:rPr>
-          <w:rFonts w:asciiTheme="minorBidi" w:hAnsiTheme="minorBidi"/>
-        </w:rPr>
-        <w:t xml:space="preserve"> </w:t>
-      </w:r>
-      <w:proofErr w:type="spellStart"/>
-      <w:r>
-        <w:rPr>
-          <w:rFonts w:asciiTheme="minorBidi" w:hAnsiTheme="minorBidi"/>
-        </w:rPr>
-        <w:t>Pendapatan</w:t>
-      </w:r>
-      <w:proofErr w:type="spellEnd"/>
-      <w:r>
-        <w:rPr>
-          <w:rFonts w:asciiTheme="minorBidi" w:hAnsiTheme="minorBidi"/>
-        </w:rPr>
-        <w:t xml:space="preserve"> dan </w:t>
-      </w:r>
-      <w:proofErr w:type="spellStart"/>
-      <w:r>
-        <w:rPr>
-          <w:rFonts w:asciiTheme="minorBidi" w:hAnsiTheme="minorBidi"/>
-        </w:rPr>
-        <w:t>Belanja</w:t>
-      </w:r>
-      <w:proofErr w:type="spellEnd"/>
-      <w:r>
-        <w:rPr>
-          <w:rFonts w:asciiTheme="minorBidi" w:hAnsiTheme="minorBidi"/>
-        </w:rPr>
-        <w:t xml:space="preserve"> Negara;</w:t>
+      <w:r>
+        <w:rPr>
+          <w:rFonts w:asciiTheme="minorBidi" w:hAnsiTheme="minorBidi"/>
+        </w:rPr>
+        <w:t>Peraturan Menteri Keuangan RI Nomor 162/PMK.05/2013 Tahun 2013 tentang Kedudukan dan Tanggungjawab Bendahara pada Satuan Kerja Pengelola Anggaran Pendapatan dan Belanja Negara;</w:t>
       </w:r>
     </w:p>
     <w:p>
@@ -4872,89 +3196,11 @@
           <w:rFonts w:asciiTheme="minorBidi" w:hAnsiTheme="minorBidi"/>
         </w:rPr>
       </w:pPr>
-      <w:proofErr w:type="spellStart"/>
-      <w:r>
-        <w:rPr>
-          <w:rFonts w:asciiTheme="minorBidi" w:hAnsiTheme="minorBidi"/>
-        </w:rPr>
-        <w:t>Peraturan</w:t>
-      </w:r>
-      <w:proofErr w:type="spellEnd"/>
-      <w:r>
-        <w:rPr>
-          <w:rFonts w:asciiTheme="minorBidi" w:hAnsiTheme="minorBidi"/>
-        </w:rPr>
-        <w:t xml:space="preserve"> Menteri Agama RI </w:t>
-      </w:r>
-      <w:proofErr w:type="spellStart"/>
-      <w:r>
-        <w:rPr>
-          <w:rFonts w:asciiTheme="minorBidi" w:hAnsiTheme="minorBidi"/>
-        </w:rPr>
-        <w:t>Nomor</w:t>
-      </w:r>
-      <w:proofErr w:type="spellEnd"/>
-      <w:r>
-        <w:rPr>
-          <w:rFonts w:asciiTheme="minorBidi" w:hAnsiTheme="minorBidi"/>
-        </w:rPr>
-        <w:t xml:space="preserve"> 26 </w:t>
-      </w:r>
-      <w:proofErr w:type="spellStart"/>
-      <w:r>
-        <w:rPr>
-          <w:rFonts w:asciiTheme="minorBidi" w:hAnsiTheme="minorBidi"/>
-        </w:rPr>
-        <w:t>Tahun</w:t>
-      </w:r>
-      <w:proofErr w:type="spellEnd"/>
-      <w:r>
-        <w:rPr>
-          <w:rFonts w:asciiTheme="minorBidi" w:hAnsiTheme="minorBidi"/>
-        </w:rPr>
-        <w:t xml:space="preserve"> 2013 </w:t>
-      </w:r>
-      <w:proofErr w:type="spellStart"/>
-      <w:r>
-        <w:rPr>
-          <w:rFonts w:asciiTheme="minorBidi" w:hAnsiTheme="minorBidi"/>
-        </w:rPr>
-        <w:t>tentang</w:t>
-      </w:r>
-      <w:proofErr w:type="spellEnd"/>
-      <w:r>
-        <w:rPr>
-          <w:rFonts w:asciiTheme="minorBidi" w:hAnsiTheme="minorBidi"/>
-        </w:rPr>
-        <w:t xml:space="preserve"> </w:t>
-      </w:r>
-      <w:proofErr w:type="spellStart"/>
-      <w:r>
-        <w:rPr>
-          <w:rFonts w:asciiTheme="minorBidi" w:hAnsiTheme="minorBidi"/>
-        </w:rPr>
-        <w:t>Organisasi</w:t>
-      </w:r>
-      <w:proofErr w:type="spellEnd"/>
-      <w:r>
-        <w:rPr>
-          <w:rFonts w:asciiTheme="minorBidi" w:hAnsiTheme="minorBidi"/>
-        </w:rPr>
-        <w:t xml:space="preserve"> dan Tata Kerja UIN Sunan </w:t>
-      </w:r>
-      <w:proofErr w:type="spellStart"/>
-      <w:r>
-        <w:rPr>
-          <w:rFonts w:asciiTheme="minorBidi" w:hAnsiTheme="minorBidi"/>
-        </w:rPr>
-        <w:t>Kalijaga</w:t>
-      </w:r>
-      <w:proofErr w:type="spellEnd"/>
-      <w:r>
-        <w:rPr>
-          <w:rFonts w:asciiTheme="minorBidi" w:hAnsiTheme="minorBidi"/>
-        </w:rPr>
-        <w:t xml:space="preserve"> Yogyakarta;</w:t>
+      <w:r>
+        <w:rPr>
+          <w:rFonts w:asciiTheme="minorBidi" w:hAnsiTheme="minorBidi"/>
+        </w:rPr>
+        <w:t>Peraturan Menteri Agama RI Nomor 26 Tahun 2013 tentang Organisasi dan Tata Kerja UIN Sunan Kalijaga Yogyakarta;</w:t>
       </w:r>
     </w:p>
     <w:p>
@@ -4972,103 +3218,11 @@
           <w:rFonts w:asciiTheme="minorBidi" w:hAnsiTheme="minorBidi"/>
         </w:rPr>
       </w:pPr>
-      <w:proofErr w:type="spellStart"/>
-      <w:r>
-        <w:rPr>
-          <w:rFonts w:asciiTheme="minorBidi" w:hAnsiTheme="minorBidi"/>
-        </w:rPr>
-        <w:t>Peraturan</w:t>
-      </w:r>
-      <w:proofErr w:type="spellEnd"/>
-      <w:r>
-        <w:rPr>
-          <w:rFonts w:asciiTheme="minorBidi" w:hAnsiTheme="minorBidi"/>
-        </w:rPr>
-        <w:t xml:space="preserve"> Menteri Agama RI </w:t>
-      </w:r>
-      <w:proofErr w:type="spellStart"/>
-      <w:r>
-        <w:rPr>
-          <w:rFonts w:asciiTheme="minorBidi" w:hAnsiTheme="minorBidi"/>
-        </w:rPr>
-        <w:t>Nomor</w:t>
-      </w:r>
-      <w:proofErr w:type="spellEnd"/>
-      <w:r>
-        <w:rPr>
-          <w:rFonts w:asciiTheme="minorBidi" w:hAnsiTheme="minorBidi"/>
-        </w:rPr>
-        <w:t xml:space="preserve"> 22 </w:t>
-      </w:r>
-      <w:proofErr w:type="spellStart"/>
-      <w:r>
-        <w:rPr>
-          <w:rFonts w:asciiTheme="minorBidi" w:hAnsiTheme="minorBidi"/>
-        </w:rPr>
-        <w:t>Tahun</w:t>
-      </w:r>
-      <w:proofErr w:type="spellEnd"/>
-      <w:r>
-        <w:rPr>
-          <w:rFonts w:asciiTheme="minorBidi" w:hAnsiTheme="minorBidi"/>
-        </w:rPr>
-        <w:t xml:space="preserve"> 2014 </w:t>
-      </w:r>
-      <w:proofErr w:type="spellStart"/>
-      <w:r>
-        <w:rPr>
-          <w:rFonts w:asciiTheme="minorBidi" w:hAnsiTheme="minorBidi"/>
-        </w:rPr>
-        <w:t>tanggal</w:t>
-      </w:r>
-      <w:proofErr w:type="spellEnd"/>
-      <w:r>
-        <w:rPr>
-          <w:rFonts w:asciiTheme="minorBidi" w:hAnsiTheme="minorBidi"/>
-        </w:rPr>
-        <w:t xml:space="preserve"> 13 Agustus 2014 </w:t>
-      </w:r>
-      <w:proofErr w:type="spellStart"/>
-      <w:r>
-        <w:rPr>
-          <w:rFonts w:asciiTheme="minorBidi" w:hAnsiTheme="minorBidi"/>
-        </w:rPr>
-        <w:t>tentang</w:t>
-      </w:r>
-      <w:proofErr w:type="spellEnd"/>
-      <w:r>
-        <w:rPr>
-          <w:rFonts w:asciiTheme="minorBidi" w:hAnsiTheme="minorBidi"/>
-        </w:rPr>
-        <w:t xml:space="preserve"> </w:t>
-      </w:r>
-      <w:proofErr w:type="spellStart"/>
-      <w:r>
-        <w:rPr>
-          <w:rFonts w:asciiTheme="minorBidi" w:hAnsiTheme="minorBidi"/>
-        </w:rPr>
-        <w:t>Statuta</w:t>
-      </w:r>
-      <w:proofErr w:type="spellEnd"/>
-      <w:r>
-        <w:rPr>
-          <w:rFonts w:asciiTheme="minorBidi" w:hAnsiTheme="minorBidi"/>
-        </w:rPr>
-        <w:t xml:space="preserve"> UIN Sunan </w:t>
-      </w:r>
-      <w:proofErr w:type="spellStart"/>
-      <w:r>
-        <w:rPr>
-          <w:rFonts w:asciiTheme="minorBidi" w:hAnsiTheme="minorBidi"/>
-        </w:rPr>
-        <w:t>Kalijaga</w:t>
-      </w:r>
-      <w:proofErr w:type="spellEnd"/>
-      <w:r>
-        <w:rPr>
-          <w:rFonts w:asciiTheme="minorBidi" w:hAnsiTheme="minorBidi"/>
-        </w:rPr>
-        <w:t xml:space="preserve"> Yogyakarta;</w:t>
+      <w:r>
+        <w:rPr>
+          <w:rFonts w:asciiTheme="minorBidi" w:hAnsiTheme="minorBidi"/>
+        </w:rPr>
+        <w:t>Peraturan Menteri Agama RI Nomor 22 Tahun 2014 tanggal 13 Agustus 2014 tentang Statuta UIN Sunan Kalijaga Yogyakarta;</w:t>
       </w:r>
     </w:p>
     <w:p>
@@ -5086,133 +3240,12 @@
           <w:rFonts w:asciiTheme="minorBidi" w:hAnsiTheme="minorBidi"/>
         </w:rPr>
       </w:pPr>
-      <w:proofErr w:type="spellStart"/>
       <w:r>
         <w:rPr>
           <w:rFonts w:asciiTheme="minorBidi" w:hAnsiTheme="minorBidi"/>
           <w:bCs/>
         </w:rPr>
-        <w:t>Peraturan</w:t>
-      </w:r>
-      <w:proofErr w:type="spellEnd"/>
-      <w:r>
-        <w:rPr>
-          <w:rFonts w:asciiTheme="minorBidi" w:hAnsiTheme="minorBidi"/>
-          <w:bCs/>
-        </w:rPr>
-        <w:t xml:space="preserve"> Menteri Keuangan No 60/PMK.02/2021 </w:t>
-      </w:r>
-      <w:proofErr w:type="spellStart"/>
-      <w:r>
-        <w:rPr>
-          <w:rFonts w:asciiTheme="minorBidi" w:hAnsiTheme="minorBidi"/>
-          <w:bCs/>
-        </w:rPr>
-        <w:t>Tahun</w:t>
-      </w:r>
-      <w:proofErr w:type="spellEnd"/>
-      <w:r>
-        <w:rPr>
-          <w:rFonts w:asciiTheme="minorBidi" w:hAnsiTheme="minorBidi"/>
-          <w:bCs/>
-        </w:rPr>
-        <w:t xml:space="preserve"> 2021 </w:t>
-      </w:r>
-      <w:proofErr w:type="spellStart"/>
-      <w:r>
-        <w:rPr>
-          <w:rFonts w:asciiTheme="minorBidi" w:hAnsiTheme="minorBidi"/>
-          <w:bCs/>
-        </w:rPr>
-        <w:t>Tanggal</w:t>
-      </w:r>
-      <w:proofErr w:type="spellEnd"/>
-      <w:r>
-        <w:rPr>
-          <w:rFonts w:asciiTheme="minorBidi" w:hAnsiTheme="minorBidi"/>
-          <w:bCs/>
-        </w:rPr>
-        <w:t xml:space="preserve"> 08 Juni 2021 </w:t>
-      </w:r>
-      <w:proofErr w:type="spellStart"/>
-      <w:r>
-        <w:rPr>
-          <w:rFonts w:asciiTheme="minorBidi" w:hAnsiTheme="minorBidi"/>
-          <w:bCs/>
-        </w:rPr>
-        <w:t>tentang</w:t>
-      </w:r>
-      <w:proofErr w:type="spellEnd"/>
-      <w:r>
-        <w:rPr>
-          <w:rFonts w:asciiTheme="minorBidi" w:hAnsiTheme="minorBidi"/>
-          <w:bCs/>
-        </w:rPr>
-        <w:t xml:space="preserve"> </w:t>
-      </w:r>
-      <w:proofErr w:type="spellStart"/>
-      <w:r>
-        <w:rPr>
-          <w:rFonts w:asciiTheme="minorBidi" w:hAnsiTheme="minorBidi"/>
-          <w:bCs/>
-        </w:rPr>
-        <w:t>Standar</w:t>
-      </w:r>
-      <w:proofErr w:type="spellEnd"/>
-      <w:r>
-        <w:rPr>
-          <w:rFonts w:asciiTheme="minorBidi" w:hAnsiTheme="minorBidi"/>
-          <w:bCs/>
-        </w:rPr>
-        <w:t xml:space="preserve"> </w:t>
-      </w:r>
-      <w:proofErr w:type="spellStart"/>
-      <w:r>
-        <w:rPr>
-          <w:rFonts w:asciiTheme="minorBidi" w:hAnsiTheme="minorBidi"/>
-          <w:bCs/>
-        </w:rPr>
-        <w:t>Biaya</w:t>
-      </w:r>
-      <w:proofErr w:type="spellEnd"/>
-      <w:r>
-        <w:rPr>
-          <w:rFonts w:asciiTheme="minorBidi" w:hAnsiTheme="minorBidi"/>
-          <w:bCs/>
-        </w:rPr>
-        <w:t xml:space="preserve"> </w:t>
-      </w:r>
-      <w:proofErr w:type="spellStart"/>
-      <w:r>
-        <w:rPr>
-          <w:rFonts w:asciiTheme="minorBidi" w:hAnsiTheme="minorBidi"/>
-          <w:bCs/>
-        </w:rPr>
-        <w:t>Masukan</w:t>
-      </w:r>
-      <w:proofErr w:type="spellEnd"/>
-      <w:r>
-        <w:rPr>
-          <w:rFonts w:asciiTheme="minorBidi" w:hAnsiTheme="minorBidi"/>
-          <w:bCs/>
-        </w:rPr>
-        <w:t xml:space="preserve"> </w:t>
-      </w:r>
-      <w:proofErr w:type="spellStart"/>
-      <w:r>
-        <w:rPr>
-          <w:rFonts w:asciiTheme="minorBidi" w:hAnsiTheme="minorBidi"/>
-          <w:bCs/>
-        </w:rPr>
-        <w:t>Tahun</w:t>
-      </w:r>
-      <w:proofErr w:type="spellEnd"/>
-      <w:r>
-        <w:rPr>
-          <w:rFonts w:asciiTheme="minorBidi" w:hAnsiTheme="minorBidi"/>
-          <w:bCs/>
-        </w:rPr>
-        <w:t xml:space="preserve"> 2022;</w:t>
+        <w:t>Peraturan Menteri Keuangan No 60/PMK.02/2021 Tahun 2021 Tanggal 08 Juni 2021 tentang Standar Biaya Masukan Tahun 2022;</w:t>
       </w:r>
     </w:p>
     <w:p>
@@ -5227,173 +3260,11 @@
           <w:rFonts w:asciiTheme="minorBidi" w:hAnsiTheme="minorBidi"/>
         </w:rPr>
       </w:pPr>
-      <w:proofErr w:type="spellStart"/>
-      <w:r>
-        <w:rPr>
-          <w:rFonts w:asciiTheme="minorBidi" w:hAnsiTheme="minorBidi"/>
-        </w:rPr>
-        <w:t>Peraturan</w:t>
-      </w:r>
-      <w:proofErr w:type="spellEnd"/>
-      <w:r>
-        <w:rPr>
-          <w:rFonts w:asciiTheme="minorBidi" w:hAnsiTheme="minorBidi"/>
-        </w:rPr>
-        <w:t xml:space="preserve"> Menteri Agama RI </w:t>
-      </w:r>
-      <w:proofErr w:type="spellStart"/>
-      <w:r>
-        <w:rPr>
-          <w:rFonts w:asciiTheme="minorBidi" w:hAnsiTheme="minorBidi"/>
-        </w:rPr>
-        <w:t>Nomor</w:t>
-      </w:r>
-      <w:proofErr w:type="spellEnd"/>
-      <w:r>
-        <w:rPr>
-          <w:rFonts w:asciiTheme="minorBidi" w:hAnsiTheme="minorBidi"/>
-        </w:rPr>
-        <w:t xml:space="preserve"> 63 </w:t>
-      </w:r>
-      <w:proofErr w:type="spellStart"/>
-      <w:r>
-        <w:rPr>
-          <w:rFonts w:asciiTheme="minorBidi" w:hAnsiTheme="minorBidi"/>
-        </w:rPr>
-        <w:t>Tahun</w:t>
-      </w:r>
-      <w:proofErr w:type="spellEnd"/>
-      <w:r>
-        <w:rPr>
-          <w:rFonts w:asciiTheme="minorBidi" w:hAnsiTheme="minorBidi"/>
-        </w:rPr>
-        <w:t xml:space="preserve"> 2016 </w:t>
-      </w:r>
-      <w:proofErr w:type="spellStart"/>
-      <w:r>
-        <w:rPr>
-          <w:rFonts w:asciiTheme="minorBidi" w:hAnsiTheme="minorBidi"/>
-        </w:rPr>
-        <w:t>tanggal</w:t>
-      </w:r>
-      <w:proofErr w:type="spellEnd"/>
-      <w:r>
-        <w:rPr>
-          <w:rFonts w:asciiTheme="minorBidi" w:hAnsiTheme="minorBidi"/>
-        </w:rPr>
-        <w:t xml:space="preserve"> </w:t>
-      </w:r>
-      <w:proofErr w:type="spellStart"/>
-      <w:r>
-        <w:rPr>
-          <w:rFonts w:asciiTheme="minorBidi" w:hAnsiTheme="minorBidi"/>
-        </w:rPr>
-        <w:t>Perubahan</w:t>
-      </w:r>
-      <w:proofErr w:type="spellEnd"/>
-      <w:r>
-        <w:rPr>
-          <w:rFonts w:asciiTheme="minorBidi" w:hAnsiTheme="minorBidi"/>
-        </w:rPr>
-        <w:t xml:space="preserve"> Atas </w:t>
-      </w:r>
-      <w:proofErr w:type="spellStart"/>
-      <w:r>
-        <w:rPr>
-          <w:rFonts w:asciiTheme="minorBidi" w:hAnsiTheme="minorBidi"/>
-        </w:rPr>
-        <w:t>Peraturan</w:t>
-      </w:r>
-      <w:proofErr w:type="spellEnd"/>
-      <w:r>
-        <w:rPr>
-          <w:rFonts w:asciiTheme="minorBidi" w:hAnsiTheme="minorBidi"/>
-        </w:rPr>
-        <w:t xml:space="preserve"> Menteri Agama RI </w:t>
-      </w:r>
-      <w:proofErr w:type="spellStart"/>
-      <w:r>
-        <w:rPr>
-          <w:rFonts w:asciiTheme="minorBidi" w:hAnsiTheme="minorBidi"/>
-        </w:rPr>
-        <w:t>Nomor</w:t>
-      </w:r>
-      <w:proofErr w:type="spellEnd"/>
-      <w:r>
-        <w:rPr>
-          <w:rFonts w:asciiTheme="minorBidi" w:hAnsiTheme="minorBidi"/>
-        </w:rPr>
-        <w:t xml:space="preserve"> 45 </w:t>
-      </w:r>
-      <w:proofErr w:type="spellStart"/>
-      <w:r>
-        <w:rPr>
-          <w:rFonts w:asciiTheme="minorBidi" w:hAnsiTheme="minorBidi"/>
-        </w:rPr>
-        <w:t>Tahun</w:t>
-      </w:r>
-      <w:proofErr w:type="spellEnd"/>
-      <w:r>
-        <w:rPr>
-          <w:rFonts w:asciiTheme="minorBidi" w:hAnsiTheme="minorBidi"/>
-        </w:rPr>
-        <w:t xml:space="preserve"> 2014 </w:t>
-      </w:r>
-      <w:proofErr w:type="spellStart"/>
-      <w:r>
-        <w:rPr>
-          <w:rFonts w:asciiTheme="minorBidi" w:hAnsiTheme="minorBidi"/>
-        </w:rPr>
-        <w:t>tanggal</w:t>
-      </w:r>
-      <w:proofErr w:type="spellEnd"/>
-      <w:r>
-        <w:rPr>
-          <w:rFonts w:asciiTheme="minorBidi" w:hAnsiTheme="minorBidi"/>
-        </w:rPr>
-        <w:t xml:space="preserve"> 17 Oktober 2014 </w:t>
-      </w:r>
-      <w:proofErr w:type="spellStart"/>
-      <w:r>
-        <w:rPr>
-          <w:rFonts w:asciiTheme="minorBidi" w:hAnsiTheme="minorBidi"/>
-        </w:rPr>
-        <w:t>tentang</w:t>
-      </w:r>
-      <w:proofErr w:type="spellEnd"/>
-      <w:r>
-        <w:rPr>
-          <w:rFonts w:asciiTheme="minorBidi" w:hAnsiTheme="minorBidi"/>
-        </w:rPr>
-        <w:t xml:space="preserve"> </w:t>
-      </w:r>
-      <w:proofErr w:type="spellStart"/>
-      <w:r>
-        <w:rPr>
-          <w:rFonts w:asciiTheme="minorBidi" w:hAnsiTheme="minorBidi"/>
-        </w:rPr>
-        <w:t>Pejabat</w:t>
-      </w:r>
-      <w:proofErr w:type="spellEnd"/>
-      <w:r>
-        <w:rPr>
-          <w:rFonts w:asciiTheme="minorBidi" w:hAnsiTheme="minorBidi"/>
-        </w:rPr>
-        <w:t xml:space="preserve"> </w:t>
-      </w:r>
-      <w:proofErr w:type="spellStart"/>
-      <w:r>
-        <w:rPr>
-          <w:rFonts w:asciiTheme="minorBidi" w:hAnsiTheme="minorBidi"/>
-        </w:rPr>
-        <w:t>Perbendaharaan</w:t>
-      </w:r>
-      <w:proofErr w:type="spellEnd"/>
-      <w:r>
-        <w:rPr>
-          <w:rFonts w:asciiTheme="minorBidi" w:hAnsiTheme="minorBidi"/>
-        </w:rPr>
-        <w:t xml:space="preserve"> Negara pada Kementerian Agama RI.</w:t>
+      <w:r>
+        <w:rPr>
+          <w:rFonts w:asciiTheme="minorBidi" w:hAnsiTheme="minorBidi"/>
+        </w:rPr>
+        <w:t>Peraturan Menteri Agama RI Nomor 63 Tahun 2016 tanggal Perubahan Atas Peraturan Menteri Agama RI Nomor 45 Tahun 2014 tanggal 17 Oktober 2014 tentang Pejabat Perbendaharaan Negara pada Kementerian Agama RI.</w:t>
       </w:r>
     </w:p>
     <w:p>
@@ -5411,159 +3282,11 @@
           <w:rFonts w:asciiTheme="minorBidi" w:hAnsiTheme="minorBidi"/>
         </w:rPr>
       </w:pPr>
-      <w:proofErr w:type="spellStart"/>
-      <w:r>
-        <w:rPr>
-          <w:rFonts w:asciiTheme="minorBidi" w:hAnsiTheme="minorBidi"/>
-        </w:rPr>
-        <w:t>Peraturan</w:t>
-      </w:r>
-      <w:proofErr w:type="spellEnd"/>
-      <w:r>
-        <w:rPr>
-          <w:rFonts w:asciiTheme="minorBidi" w:hAnsiTheme="minorBidi"/>
-        </w:rPr>
-        <w:t xml:space="preserve"> Menteri Agama Republik Indonesia </w:t>
-      </w:r>
-      <w:proofErr w:type="spellStart"/>
-      <w:r>
-        <w:rPr>
-          <w:rFonts w:asciiTheme="minorBidi" w:hAnsiTheme="minorBidi"/>
-        </w:rPr>
-        <w:t>Nomor</w:t>
-      </w:r>
-      <w:proofErr w:type="spellEnd"/>
-      <w:r>
-        <w:rPr>
-          <w:rFonts w:asciiTheme="minorBidi" w:hAnsiTheme="minorBidi"/>
-        </w:rPr>
-        <w:t xml:space="preserve"> 32 </w:t>
-      </w:r>
-      <w:proofErr w:type="spellStart"/>
-      <w:r>
-        <w:rPr>
-          <w:rFonts w:asciiTheme="minorBidi" w:hAnsiTheme="minorBidi"/>
-        </w:rPr>
-        <w:t>Tahun</w:t>
-      </w:r>
-      <w:proofErr w:type="spellEnd"/>
-      <w:r>
-        <w:rPr>
-          <w:rFonts w:asciiTheme="minorBidi" w:hAnsiTheme="minorBidi"/>
-        </w:rPr>
-        <w:t xml:space="preserve"> 2021 </w:t>
-      </w:r>
-      <w:proofErr w:type="spellStart"/>
-      <w:r>
-        <w:rPr>
-          <w:rFonts w:asciiTheme="minorBidi" w:hAnsiTheme="minorBidi"/>
-        </w:rPr>
-        <w:t>tentang</w:t>
-      </w:r>
-      <w:proofErr w:type="spellEnd"/>
-      <w:r>
-        <w:rPr>
-          <w:rFonts w:asciiTheme="minorBidi" w:hAnsiTheme="minorBidi"/>
-        </w:rPr>
-        <w:t xml:space="preserve"> </w:t>
-      </w:r>
-      <w:proofErr w:type="spellStart"/>
-      <w:r>
-        <w:rPr>
-          <w:rFonts w:asciiTheme="minorBidi" w:hAnsiTheme="minorBidi"/>
-        </w:rPr>
-        <w:t>Perubahan</w:t>
-      </w:r>
-      <w:proofErr w:type="spellEnd"/>
-      <w:r>
-        <w:rPr>
-          <w:rFonts w:asciiTheme="minorBidi" w:hAnsiTheme="minorBidi"/>
-        </w:rPr>
-        <w:t xml:space="preserve"> </w:t>
-      </w:r>
-      <w:proofErr w:type="spellStart"/>
-      <w:r>
-        <w:rPr>
-          <w:rFonts w:asciiTheme="minorBidi" w:hAnsiTheme="minorBidi"/>
-        </w:rPr>
-        <w:t>Peraturan</w:t>
-      </w:r>
-      <w:proofErr w:type="spellEnd"/>
-      <w:r>
-        <w:rPr>
-          <w:rFonts w:asciiTheme="minorBidi" w:hAnsiTheme="minorBidi"/>
-        </w:rPr>
-        <w:t xml:space="preserve"> Menteri Agama </w:t>
-      </w:r>
-      <w:proofErr w:type="spellStart"/>
-      <w:r>
-        <w:rPr>
-          <w:rFonts w:asciiTheme="minorBidi" w:hAnsiTheme="minorBidi"/>
-        </w:rPr>
-        <w:t>Nomor</w:t>
-      </w:r>
-      <w:proofErr w:type="spellEnd"/>
-      <w:r>
-        <w:rPr>
-          <w:rFonts w:asciiTheme="minorBidi" w:hAnsiTheme="minorBidi"/>
-        </w:rPr>
-        <w:t xml:space="preserve"> 6 </w:t>
-      </w:r>
-      <w:proofErr w:type="spellStart"/>
-      <w:r>
-        <w:rPr>
-          <w:rFonts w:asciiTheme="minorBidi" w:hAnsiTheme="minorBidi"/>
-        </w:rPr>
-        <w:t>Tahun</w:t>
-      </w:r>
-      <w:proofErr w:type="spellEnd"/>
-      <w:r>
-        <w:rPr>
-          <w:rFonts w:asciiTheme="minorBidi" w:hAnsiTheme="minorBidi"/>
-        </w:rPr>
-        <w:t xml:space="preserve"> 2020 </w:t>
-      </w:r>
-      <w:proofErr w:type="spellStart"/>
-      <w:r>
-        <w:rPr>
-          <w:rFonts w:asciiTheme="minorBidi" w:hAnsiTheme="minorBidi"/>
-        </w:rPr>
-        <w:t>tentang</w:t>
-      </w:r>
-      <w:proofErr w:type="spellEnd"/>
-      <w:r>
-        <w:rPr>
-          <w:rFonts w:asciiTheme="minorBidi" w:hAnsiTheme="minorBidi"/>
-        </w:rPr>
-        <w:t xml:space="preserve"> </w:t>
-      </w:r>
-      <w:proofErr w:type="spellStart"/>
-      <w:r>
-        <w:rPr>
-          <w:rFonts w:asciiTheme="minorBidi" w:hAnsiTheme="minorBidi"/>
-        </w:rPr>
-        <w:t>Pejabat</w:t>
-      </w:r>
-      <w:proofErr w:type="spellEnd"/>
-      <w:r>
-        <w:rPr>
-          <w:rFonts w:asciiTheme="minorBidi" w:hAnsiTheme="minorBidi"/>
-        </w:rPr>
-        <w:t xml:space="preserve"> </w:t>
-      </w:r>
-      <w:proofErr w:type="spellStart"/>
-      <w:r>
-        <w:rPr>
-          <w:rFonts w:asciiTheme="minorBidi" w:hAnsiTheme="minorBidi"/>
-        </w:rPr>
-        <w:t>Perbendaharaan</w:t>
-      </w:r>
-      <w:proofErr w:type="spellEnd"/>
-      <w:r>
-        <w:rPr>
-          <w:rFonts w:asciiTheme="minorBidi" w:hAnsiTheme="minorBidi"/>
-        </w:rPr>
-        <w:t xml:space="preserve"> Negara pada Kementerian Agama;</w:t>
+      <w:r>
+        <w:rPr>
+          <w:rFonts w:asciiTheme="minorBidi" w:hAnsiTheme="minorBidi"/>
+        </w:rPr>
+        <w:t>Peraturan Menteri Agama Republik Indonesia Nomor 32 Tahun 2021 tentang Perubahan Peraturan Menteri Agama Nomor 6 Tahun 2020 tentang Pejabat Perbendaharaan Negara pada Kementerian Agama;</w:t>
       </w:r>
     </w:p>
     <w:p>
@@ -5585,162 +3308,14 @@
         <w:rPr>
           <w:rFonts w:asciiTheme="minorBidi" w:hAnsiTheme="minorBidi"/>
         </w:rPr>
-        <w:t xml:space="preserve">Keputusan Menteri Keuangan </w:t>
-      </w:r>
-      <w:proofErr w:type="spellStart"/>
-      <w:r>
-        <w:rPr>
-          <w:rFonts w:asciiTheme="minorBidi" w:hAnsiTheme="minorBidi"/>
-        </w:rPr>
-        <w:t>Nomor</w:t>
-      </w:r>
-      <w:proofErr w:type="spellEnd"/>
-      <w:r>
-        <w:rPr>
-          <w:rFonts w:asciiTheme="minorBidi" w:hAnsiTheme="minorBidi"/>
-        </w:rPr>
-        <w:t xml:space="preserve"> 301/KMK.05/2007 </w:t>
-      </w:r>
-      <w:proofErr w:type="spellStart"/>
-      <w:r>
-        <w:rPr>
-          <w:rFonts w:asciiTheme="minorBidi" w:hAnsiTheme="minorBidi"/>
-        </w:rPr>
-        <w:t>tentang</w:t>
-      </w:r>
-      <w:proofErr w:type="spellEnd"/>
-      <w:r>
-        <w:rPr>
-          <w:rFonts w:asciiTheme="minorBidi" w:hAnsiTheme="minorBidi"/>
-        </w:rPr>
-        <w:t xml:space="preserve"> </w:t>
-      </w:r>
-      <w:proofErr w:type="spellStart"/>
-      <w:r>
-        <w:rPr>
-          <w:rFonts w:asciiTheme="minorBidi" w:hAnsiTheme="minorBidi"/>
-        </w:rPr>
-        <w:t>Penetapan</w:t>
-      </w:r>
-      <w:proofErr w:type="spellEnd"/>
-      <w:r>
-        <w:rPr>
-          <w:rFonts w:asciiTheme="minorBidi" w:hAnsiTheme="minorBidi"/>
-        </w:rPr>
-        <w:t xml:space="preserve"> Universitas Islam Negeri Sunan </w:t>
-      </w:r>
-      <w:proofErr w:type="spellStart"/>
-      <w:r>
-        <w:rPr>
-          <w:rFonts w:asciiTheme="minorBidi" w:hAnsiTheme="minorBidi"/>
-        </w:rPr>
-        <w:t>Kalijaga</w:t>
-      </w:r>
-      <w:proofErr w:type="spellEnd"/>
-      <w:r>
-        <w:rPr>
-          <w:rFonts w:asciiTheme="minorBidi" w:hAnsiTheme="minorBidi"/>
-        </w:rPr>
-        <w:t xml:space="preserve"> Yogyakarta pada </w:t>
-      </w:r>
-      <w:proofErr w:type="spellStart"/>
-      <w:r>
-        <w:rPr>
-          <w:rFonts w:asciiTheme="minorBidi" w:hAnsiTheme="minorBidi"/>
-        </w:rPr>
-        <w:t>Departemen</w:t>
-      </w:r>
-      <w:proofErr w:type="spellEnd"/>
-      <w:r>
-        <w:rPr>
-          <w:rFonts w:asciiTheme="minorBidi" w:hAnsiTheme="minorBidi"/>
-        </w:rPr>
-        <w:t xml:space="preserve"> Agama </w:t>
-      </w:r>
-      <w:proofErr w:type="spellStart"/>
+        <w:t xml:space="preserve">Keputusan Menteri Keuangan Nomor 301/KMK.05/2007 tentang Penetapan Universitas Islam Negeri Sunan Kalijaga Yogyakarta pada Departemen Agama </w:t>
+      </w:r>
       <w:r>
         <w:rPr>
           <w:rFonts w:asciiTheme="minorBidi" w:hAnsiTheme="minorBidi"/>
         </w:rPr>
         <w:lastRenderedPageBreak/>
-        <w:t>sebagai</w:t>
-      </w:r>
-      <w:proofErr w:type="spellEnd"/>
-      <w:r>
-        <w:rPr>
-          <w:rFonts w:asciiTheme="minorBidi" w:hAnsiTheme="minorBidi"/>
-        </w:rPr>
-        <w:t xml:space="preserve"> </w:t>
-      </w:r>
-      <w:proofErr w:type="spellStart"/>
-      <w:r>
-        <w:rPr>
-          <w:rFonts w:asciiTheme="minorBidi" w:hAnsiTheme="minorBidi"/>
-        </w:rPr>
-        <w:t>Instansi</w:t>
-      </w:r>
-      <w:proofErr w:type="spellEnd"/>
-      <w:r>
-        <w:rPr>
-          <w:rFonts w:asciiTheme="minorBidi" w:hAnsiTheme="minorBidi"/>
-        </w:rPr>
-        <w:t xml:space="preserve"> </w:t>
-      </w:r>
-      <w:proofErr w:type="spellStart"/>
-      <w:r>
-        <w:rPr>
-          <w:rFonts w:asciiTheme="minorBidi" w:hAnsiTheme="minorBidi"/>
-        </w:rPr>
-        <w:t>Pemerintah</w:t>
-      </w:r>
-      <w:proofErr w:type="spellEnd"/>
-      <w:r>
-        <w:rPr>
-          <w:rFonts w:asciiTheme="minorBidi" w:hAnsiTheme="minorBidi"/>
-        </w:rPr>
-        <w:t xml:space="preserve"> yang </w:t>
-      </w:r>
-      <w:proofErr w:type="spellStart"/>
-      <w:r>
-        <w:rPr>
-          <w:rFonts w:asciiTheme="minorBidi" w:hAnsiTheme="minorBidi"/>
-        </w:rPr>
-        <w:t>Menerapkan</w:t>
-      </w:r>
-      <w:proofErr w:type="spellEnd"/>
-      <w:r>
-        <w:rPr>
-          <w:rFonts w:asciiTheme="minorBidi" w:hAnsiTheme="minorBidi"/>
-        </w:rPr>
-        <w:t xml:space="preserve"> Pola </w:t>
-      </w:r>
-      <w:proofErr w:type="spellStart"/>
-      <w:r>
-        <w:rPr>
-          <w:rFonts w:asciiTheme="minorBidi" w:hAnsiTheme="minorBidi"/>
-        </w:rPr>
-        <w:t>Pengelolaan</w:t>
-      </w:r>
-      <w:proofErr w:type="spellEnd"/>
-      <w:r>
-        <w:rPr>
-          <w:rFonts w:asciiTheme="minorBidi" w:hAnsiTheme="minorBidi"/>
-        </w:rPr>
-        <w:t xml:space="preserve"> </w:t>
-      </w:r>
-      <w:proofErr w:type="spellStart"/>
-      <w:r>
-        <w:rPr>
-          <w:rFonts w:asciiTheme="minorBidi" w:hAnsiTheme="minorBidi"/>
-        </w:rPr>
-        <w:t>Keuangan</w:t>
-      </w:r>
-      <w:proofErr w:type="spellEnd"/>
-      <w:r>
-        <w:rPr>
-          <w:rFonts w:asciiTheme="minorBidi" w:hAnsiTheme="minorBidi"/>
-        </w:rPr>
-        <w:t xml:space="preserve"> Badan Layanan Umum;</w:t>
+        <w:t>sebagai Instansi Pemerintah yang Menerapkan Pola Pengelolaan Keuangan Badan Layanan Umum;</w:t>
       </w:r>
     </w:p>
     <w:p>
@@ -5762,273 +3337,7 @@
         <w:rPr>
           <w:rFonts w:asciiTheme="minorBidi" w:hAnsiTheme="minorBidi"/>
         </w:rPr>
-        <w:t xml:space="preserve">Keputusan Menteri Agama RI </w:t>
-      </w:r>
-      <w:proofErr w:type="spellStart"/>
-      <w:r>
-        <w:rPr>
-          <w:rFonts w:asciiTheme="minorBidi" w:hAnsiTheme="minorBidi"/>
-        </w:rPr>
-        <w:t>Nomor</w:t>
-      </w:r>
-      <w:proofErr w:type="spellEnd"/>
-      <w:r>
-        <w:rPr>
-          <w:rFonts w:asciiTheme="minorBidi" w:hAnsiTheme="minorBidi"/>
-        </w:rPr>
-        <w:t xml:space="preserve"> 1 </w:t>
-      </w:r>
-      <w:proofErr w:type="spellStart"/>
-      <w:r>
-        <w:rPr>
-          <w:rFonts w:asciiTheme="minorBidi" w:hAnsiTheme="minorBidi"/>
-        </w:rPr>
-        <w:t>Tahun</w:t>
-      </w:r>
-      <w:proofErr w:type="spellEnd"/>
-      <w:r>
-        <w:rPr>
-          <w:rFonts w:asciiTheme="minorBidi" w:hAnsiTheme="minorBidi"/>
-        </w:rPr>
-        <w:t xml:space="preserve"> 2012 </w:t>
-      </w:r>
-      <w:proofErr w:type="spellStart"/>
-      <w:r>
-        <w:rPr>
-          <w:rFonts w:asciiTheme="minorBidi" w:hAnsiTheme="minorBidi"/>
-        </w:rPr>
-        <w:t>tentang</w:t>
-      </w:r>
-      <w:proofErr w:type="spellEnd"/>
-      <w:r>
-        <w:rPr>
-          <w:rFonts w:asciiTheme="minorBidi" w:hAnsiTheme="minorBidi"/>
-        </w:rPr>
-        <w:t xml:space="preserve"> </w:t>
-      </w:r>
-      <w:proofErr w:type="spellStart"/>
-      <w:r>
-        <w:rPr>
-          <w:rFonts w:asciiTheme="minorBidi" w:hAnsiTheme="minorBidi"/>
-        </w:rPr>
-        <w:t>Perubahan</w:t>
-      </w:r>
-      <w:proofErr w:type="spellEnd"/>
-      <w:r>
-        <w:rPr>
-          <w:rFonts w:asciiTheme="minorBidi" w:hAnsiTheme="minorBidi"/>
-        </w:rPr>
-        <w:t xml:space="preserve"> </w:t>
-      </w:r>
-      <w:proofErr w:type="spellStart"/>
-      <w:r>
-        <w:rPr>
-          <w:rFonts w:asciiTheme="minorBidi" w:hAnsiTheme="minorBidi"/>
-        </w:rPr>
-        <w:t>Ketiga</w:t>
-      </w:r>
-      <w:proofErr w:type="spellEnd"/>
-      <w:r>
-        <w:rPr>
-          <w:rFonts w:asciiTheme="minorBidi" w:hAnsiTheme="minorBidi"/>
-        </w:rPr>
-        <w:t xml:space="preserve"> </w:t>
-      </w:r>
-      <w:proofErr w:type="spellStart"/>
-      <w:r>
-        <w:rPr>
-          <w:rFonts w:asciiTheme="minorBidi" w:hAnsiTheme="minorBidi"/>
-        </w:rPr>
-        <w:t>atas</w:t>
-      </w:r>
-      <w:proofErr w:type="spellEnd"/>
-      <w:r>
-        <w:rPr>
-          <w:rFonts w:asciiTheme="minorBidi" w:hAnsiTheme="minorBidi"/>
-        </w:rPr>
-        <w:t xml:space="preserve"> </w:t>
-      </w:r>
-      <w:proofErr w:type="spellStart"/>
-      <w:r>
-        <w:rPr>
-          <w:rFonts w:asciiTheme="minorBidi" w:hAnsiTheme="minorBidi"/>
-        </w:rPr>
-        <w:t>Peraturan</w:t>
-      </w:r>
-      <w:proofErr w:type="spellEnd"/>
-      <w:r>
-        <w:rPr>
-          <w:rFonts w:asciiTheme="minorBidi" w:hAnsiTheme="minorBidi"/>
-        </w:rPr>
-        <w:t xml:space="preserve"> Menteri Agama </w:t>
-      </w:r>
-      <w:proofErr w:type="spellStart"/>
-      <w:r>
-        <w:rPr>
-          <w:rFonts w:asciiTheme="minorBidi" w:hAnsiTheme="minorBidi"/>
-        </w:rPr>
-        <w:t>Nomor</w:t>
-      </w:r>
-      <w:proofErr w:type="spellEnd"/>
-      <w:r>
-        <w:rPr>
-          <w:rFonts w:asciiTheme="minorBidi" w:hAnsiTheme="minorBidi"/>
-        </w:rPr>
-        <w:t xml:space="preserve"> 2 </w:t>
-      </w:r>
-      <w:proofErr w:type="spellStart"/>
-      <w:r>
-        <w:rPr>
-          <w:rFonts w:asciiTheme="minorBidi" w:hAnsiTheme="minorBidi"/>
-        </w:rPr>
-        <w:t>Tahun</w:t>
-      </w:r>
-      <w:proofErr w:type="spellEnd"/>
-      <w:r>
-        <w:rPr>
-          <w:rFonts w:asciiTheme="minorBidi" w:hAnsiTheme="minorBidi"/>
-        </w:rPr>
-        <w:t xml:space="preserve"> 2006 </w:t>
-      </w:r>
-      <w:proofErr w:type="spellStart"/>
-      <w:r>
-        <w:rPr>
-          <w:rFonts w:asciiTheme="minorBidi" w:hAnsiTheme="minorBidi"/>
-        </w:rPr>
-        <w:t>tentang</w:t>
-      </w:r>
-      <w:proofErr w:type="spellEnd"/>
-      <w:r>
-        <w:rPr>
-          <w:rFonts w:asciiTheme="minorBidi" w:hAnsiTheme="minorBidi"/>
-        </w:rPr>
-        <w:t xml:space="preserve"> </w:t>
-      </w:r>
-      <w:proofErr w:type="spellStart"/>
-      <w:r>
-        <w:rPr>
-          <w:rFonts w:asciiTheme="minorBidi" w:hAnsiTheme="minorBidi"/>
-        </w:rPr>
-        <w:t>Mekanisme</w:t>
-      </w:r>
-      <w:proofErr w:type="spellEnd"/>
-      <w:r>
-        <w:rPr>
-          <w:rFonts w:asciiTheme="minorBidi" w:hAnsiTheme="minorBidi"/>
-        </w:rPr>
-        <w:t xml:space="preserve"> </w:t>
-      </w:r>
-      <w:proofErr w:type="spellStart"/>
-      <w:r>
-        <w:rPr>
-          <w:rFonts w:asciiTheme="minorBidi" w:hAnsiTheme="minorBidi"/>
-        </w:rPr>
-        <w:t>Pelaksanaan</w:t>
-      </w:r>
-      <w:proofErr w:type="spellEnd"/>
-      <w:r>
-        <w:rPr>
-          <w:rFonts w:asciiTheme="minorBidi" w:hAnsiTheme="minorBidi"/>
-        </w:rPr>
-        <w:t xml:space="preserve"> </w:t>
-      </w:r>
-      <w:proofErr w:type="spellStart"/>
-      <w:r>
-        <w:rPr>
-          <w:rFonts w:asciiTheme="minorBidi" w:hAnsiTheme="minorBidi"/>
-        </w:rPr>
-        <w:t>Pembayaran</w:t>
-      </w:r>
-      <w:proofErr w:type="spellEnd"/>
-      <w:r>
-        <w:rPr>
-          <w:rFonts w:asciiTheme="minorBidi" w:hAnsiTheme="minorBidi"/>
-        </w:rPr>
-        <w:t xml:space="preserve"> </w:t>
-      </w:r>
-      <w:proofErr w:type="spellStart"/>
-      <w:r>
-        <w:rPr>
-          <w:rFonts w:asciiTheme="minorBidi" w:hAnsiTheme="minorBidi"/>
-        </w:rPr>
-        <w:t>atas</w:t>
-      </w:r>
-      <w:proofErr w:type="spellEnd"/>
-      <w:r>
-        <w:rPr>
-          <w:rFonts w:asciiTheme="minorBidi" w:hAnsiTheme="minorBidi"/>
-        </w:rPr>
-        <w:t xml:space="preserve"> Beban </w:t>
-      </w:r>
-      <w:proofErr w:type="spellStart"/>
-      <w:r>
-        <w:rPr>
-          <w:rFonts w:asciiTheme="minorBidi" w:hAnsiTheme="minorBidi"/>
-        </w:rPr>
-        <w:t>Anggaran</w:t>
-      </w:r>
-      <w:proofErr w:type="spellEnd"/>
-      <w:r>
-        <w:rPr>
-          <w:rFonts w:asciiTheme="minorBidi" w:hAnsiTheme="minorBidi"/>
-        </w:rPr>
-        <w:t xml:space="preserve"> </w:t>
-      </w:r>
-      <w:proofErr w:type="spellStart"/>
-      <w:r>
-        <w:rPr>
-          <w:rFonts w:asciiTheme="minorBidi" w:hAnsiTheme="minorBidi"/>
-        </w:rPr>
-        <w:t>Pendapatan</w:t>
-      </w:r>
-      <w:proofErr w:type="spellEnd"/>
-      <w:r>
-        <w:rPr>
-          <w:rFonts w:asciiTheme="minorBidi" w:hAnsiTheme="minorBidi"/>
-        </w:rPr>
-        <w:t xml:space="preserve"> dan </w:t>
-      </w:r>
-      <w:proofErr w:type="spellStart"/>
-      <w:r>
-        <w:rPr>
-          <w:rFonts w:asciiTheme="minorBidi" w:hAnsiTheme="minorBidi"/>
-        </w:rPr>
-        <w:t>Belanja</w:t>
-      </w:r>
-      <w:proofErr w:type="spellEnd"/>
-      <w:r>
-        <w:rPr>
-          <w:rFonts w:asciiTheme="minorBidi" w:hAnsiTheme="minorBidi"/>
-        </w:rPr>
-        <w:t xml:space="preserve"> Negara di </w:t>
-      </w:r>
-      <w:proofErr w:type="spellStart"/>
-      <w:r>
-        <w:rPr>
-          <w:rFonts w:asciiTheme="minorBidi" w:hAnsiTheme="minorBidi"/>
-        </w:rPr>
-        <w:t>Lingkungan</w:t>
-      </w:r>
-      <w:proofErr w:type="spellEnd"/>
-      <w:r>
-        <w:rPr>
-          <w:rFonts w:asciiTheme="minorBidi" w:hAnsiTheme="minorBidi"/>
-        </w:rPr>
-        <w:t xml:space="preserve"> </w:t>
-      </w:r>
-      <w:proofErr w:type="spellStart"/>
-      <w:r>
-        <w:rPr>
-          <w:rFonts w:asciiTheme="minorBidi" w:hAnsiTheme="minorBidi"/>
-        </w:rPr>
-        <w:t>Depertemen</w:t>
-      </w:r>
-      <w:proofErr w:type="spellEnd"/>
-      <w:r>
-        <w:rPr>
-          <w:rFonts w:asciiTheme="minorBidi" w:hAnsiTheme="minorBidi"/>
-        </w:rPr>
-        <w:t xml:space="preserve"> Agama;</w:t>
+        <w:t>Keputusan Menteri Agama RI Nomor 1 Tahun 2012 tentang Perubahan Ketiga atas Peraturan Menteri Agama Nomor 2 Tahun 2006 tentang Mekanisme Pelaksanaan Pembayaran atas Beban Anggaran Pendapatan dan Belanja Negara di Lingkungan Depertemen Agama;</w:t>
       </w:r>
     </w:p>
     <w:p>
@@ -6053,578 +3362,7 @@
           <w:sz w:val="22"/>
           <w:szCs w:val="22"/>
         </w:rPr>
-        <w:t xml:space="preserve">Keputusan Menteri Agama RI </w:t>
-      </w:r>
-      <w:proofErr w:type="spellStart"/>
-      <w:r>
-        <w:rPr>
-          <w:rFonts w:asciiTheme="minorBidi" w:hAnsiTheme="minorBidi" w:cstheme="minorBidi"/>
-          <w:bCs/>
-          <w:sz w:val="22"/>
-          <w:szCs w:val="22"/>
-        </w:rPr>
-        <w:t>Nomor</w:t>
-      </w:r>
-      <w:proofErr w:type="spellEnd"/>
-      <w:r>
-        <w:rPr>
-          <w:rFonts w:asciiTheme="minorBidi" w:hAnsiTheme="minorBidi" w:cstheme="minorBidi"/>
-          <w:bCs/>
-          <w:sz w:val="22"/>
-          <w:szCs w:val="22"/>
-        </w:rPr>
-        <w:t xml:space="preserve"> 001 </w:t>
-      </w:r>
-      <w:proofErr w:type="spellStart"/>
-      <w:r>
-        <w:rPr>
-          <w:rFonts w:asciiTheme="minorBidi" w:hAnsiTheme="minorBidi" w:cstheme="minorBidi"/>
-          <w:bCs/>
-          <w:sz w:val="22"/>
-          <w:szCs w:val="22"/>
-        </w:rPr>
-        <w:t>Tahun</w:t>
-      </w:r>
-      <w:proofErr w:type="spellEnd"/>
-      <w:r>
-        <w:rPr>
-          <w:rFonts w:asciiTheme="minorBidi" w:hAnsiTheme="minorBidi" w:cstheme="minorBidi"/>
-          <w:bCs/>
-          <w:sz w:val="22"/>
-          <w:szCs w:val="22"/>
-        </w:rPr>
-        <w:t xml:space="preserve"> 2022 </w:t>
-      </w:r>
-      <w:proofErr w:type="spellStart"/>
-      <w:r>
-        <w:rPr>
-          <w:rFonts w:asciiTheme="minorBidi" w:hAnsiTheme="minorBidi" w:cstheme="minorBidi"/>
-          <w:bCs/>
-          <w:sz w:val="22"/>
-          <w:szCs w:val="22"/>
-        </w:rPr>
-        <w:t>Tanggal</w:t>
-      </w:r>
-      <w:proofErr w:type="spellEnd"/>
-      <w:r>
-        <w:rPr>
-          <w:rFonts w:asciiTheme="minorBidi" w:hAnsiTheme="minorBidi" w:cstheme="minorBidi"/>
-          <w:bCs/>
-          <w:sz w:val="22"/>
-          <w:szCs w:val="22"/>
-        </w:rPr>
-        <w:t xml:space="preserve"> 03 Januari 2022 </w:t>
-      </w:r>
-      <w:proofErr w:type="spellStart"/>
-      <w:r>
-        <w:rPr>
-          <w:rFonts w:asciiTheme="minorBidi" w:hAnsiTheme="minorBidi" w:cstheme="minorBidi"/>
-          <w:bCs/>
-          <w:sz w:val="22"/>
-          <w:szCs w:val="22"/>
-        </w:rPr>
-        <w:t>Tentang</w:t>
-      </w:r>
-      <w:proofErr w:type="spellEnd"/>
-      <w:r>
-        <w:rPr>
-          <w:rFonts w:asciiTheme="minorBidi" w:hAnsiTheme="minorBidi" w:cstheme="minorBidi"/>
-          <w:bCs/>
-          <w:sz w:val="22"/>
-          <w:szCs w:val="22"/>
-        </w:rPr>
-        <w:t xml:space="preserve"> </w:t>
-      </w:r>
-      <w:proofErr w:type="spellStart"/>
-      <w:r>
-        <w:rPr>
-          <w:rFonts w:asciiTheme="minorBidi" w:hAnsiTheme="minorBidi" w:cstheme="minorBidi"/>
-          <w:bCs/>
-          <w:sz w:val="22"/>
-          <w:szCs w:val="22"/>
-        </w:rPr>
-        <w:t>Pengangkatan</w:t>
-      </w:r>
-      <w:proofErr w:type="spellEnd"/>
-      <w:r>
-        <w:rPr>
-          <w:rFonts w:asciiTheme="minorBidi" w:hAnsiTheme="minorBidi" w:cstheme="minorBidi"/>
-          <w:bCs/>
-          <w:sz w:val="22"/>
-          <w:szCs w:val="22"/>
-        </w:rPr>
-        <w:t xml:space="preserve"> </w:t>
-      </w:r>
-      <w:proofErr w:type="spellStart"/>
-      <w:r>
-        <w:rPr>
-          <w:rFonts w:asciiTheme="minorBidi" w:hAnsiTheme="minorBidi" w:cstheme="minorBidi"/>
-          <w:bCs/>
-          <w:sz w:val="22"/>
-          <w:szCs w:val="22"/>
-        </w:rPr>
-        <w:t>Pejabat</w:t>
-      </w:r>
-      <w:proofErr w:type="spellEnd"/>
-      <w:r>
-        <w:rPr>
-          <w:rFonts w:asciiTheme="minorBidi" w:hAnsiTheme="minorBidi" w:cstheme="minorBidi"/>
-          <w:bCs/>
-          <w:sz w:val="22"/>
-          <w:szCs w:val="22"/>
-        </w:rPr>
-        <w:t xml:space="preserve"> Kuasa </w:t>
-      </w:r>
-      <w:proofErr w:type="spellStart"/>
-      <w:r>
-        <w:rPr>
-          <w:rFonts w:asciiTheme="minorBidi" w:hAnsiTheme="minorBidi" w:cstheme="minorBidi"/>
-          <w:bCs/>
-          <w:sz w:val="22"/>
-          <w:szCs w:val="22"/>
-        </w:rPr>
-        <w:t>Pengguna</w:t>
-      </w:r>
-      <w:proofErr w:type="spellEnd"/>
-      <w:r>
-        <w:rPr>
-          <w:rFonts w:asciiTheme="minorBidi" w:hAnsiTheme="minorBidi" w:cstheme="minorBidi"/>
-          <w:bCs/>
-          <w:sz w:val="22"/>
-          <w:szCs w:val="22"/>
-        </w:rPr>
-        <w:t xml:space="preserve"> Anggaran, </w:t>
-      </w:r>
-      <w:proofErr w:type="spellStart"/>
-      <w:r>
-        <w:rPr>
-          <w:rFonts w:asciiTheme="minorBidi" w:hAnsiTheme="minorBidi" w:cstheme="minorBidi"/>
-          <w:bCs/>
-          <w:sz w:val="22"/>
-          <w:szCs w:val="22"/>
-        </w:rPr>
-        <w:t>Pejabat</w:t>
-      </w:r>
-      <w:proofErr w:type="spellEnd"/>
-      <w:r>
-        <w:rPr>
-          <w:rFonts w:asciiTheme="minorBidi" w:hAnsiTheme="minorBidi" w:cstheme="minorBidi"/>
-          <w:bCs/>
-          <w:sz w:val="22"/>
-          <w:szCs w:val="22"/>
-        </w:rPr>
-        <w:t xml:space="preserve"> </w:t>
-      </w:r>
-      <w:proofErr w:type="spellStart"/>
-      <w:r>
-        <w:rPr>
-          <w:rFonts w:asciiTheme="minorBidi" w:hAnsiTheme="minorBidi" w:cstheme="minorBidi"/>
-          <w:bCs/>
-          <w:sz w:val="22"/>
-          <w:szCs w:val="22"/>
-        </w:rPr>
-        <w:t>Pembuat</w:t>
-      </w:r>
-      <w:proofErr w:type="spellEnd"/>
-      <w:r>
-        <w:rPr>
-          <w:rFonts w:asciiTheme="minorBidi" w:hAnsiTheme="minorBidi" w:cstheme="minorBidi"/>
-          <w:bCs/>
-          <w:sz w:val="22"/>
-          <w:szCs w:val="22"/>
-        </w:rPr>
-        <w:t xml:space="preserve"> </w:t>
-      </w:r>
-      <w:proofErr w:type="spellStart"/>
-      <w:r>
-        <w:rPr>
-          <w:rFonts w:asciiTheme="minorBidi" w:hAnsiTheme="minorBidi" w:cstheme="minorBidi"/>
-          <w:bCs/>
-          <w:sz w:val="22"/>
-          <w:szCs w:val="22"/>
-        </w:rPr>
-        <w:t>Komitmen</w:t>
-      </w:r>
-      <w:proofErr w:type="spellEnd"/>
-      <w:r>
-        <w:rPr>
-          <w:rFonts w:asciiTheme="minorBidi" w:hAnsiTheme="minorBidi" w:cstheme="minorBidi"/>
-          <w:bCs/>
-          <w:sz w:val="22"/>
-          <w:szCs w:val="22"/>
-        </w:rPr>
-        <w:t xml:space="preserve"> Universitas, </w:t>
-      </w:r>
-      <w:proofErr w:type="spellStart"/>
-      <w:r>
-        <w:rPr>
-          <w:rFonts w:asciiTheme="minorBidi" w:hAnsiTheme="minorBidi" w:cstheme="minorBidi"/>
-          <w:bCs/>
-          <w:sz w:val="22"/>
-          <w:szCs w:val="22"/>
-        </w:rPr>
-        <w:t>Pejabat</w:t>
-      </w:r>
-      <w:proofErr w:type="spellEnd"/>
-      <w:r>
-        <w:rPr>
-          <w:rFonts w:asciiTheme="minorBidi" w:hAnsiTheme="minorBidi" w:cstheme="minorBidi"/>
-          <w:bCs/>
-          <w:sz w:val="22"/>
-          <w:szCs w:val="22"/>
-        </w:rPr>
-        <w:t xml:space="preserve"> </w:t>
-      </w:r>
-      <w:proofErr w:type="spellStart"/>
-      <w:r>
-        <w:rPr>
-          <w:rFonts w:asciiTheme="minorBidi" w:hAnsiTheme="minorBidi" w:cstheme="minorBidi"/>
-          <w:bCs/>
-          <w:sz w:val="22"/>
-          <w:szCs w:val="22"/>
-        </w:rPr>
-        <w:t>Pembuat</w:t>
-      </w:r>
-      <w:proofErr w:type="spellEnd"/>
-      <w:r>
-        <w:rPr>
-          <w:rFonts w:asciiTheme="minorBidi" w:hAnsiTheme="minorBidi" w:cstheme="minorBidi"/>
-          <w:bCs/>
-          <w:sz w:val="22"/>
-          <w:szCs w:val="22"/>
-        </w:rPr>
-        <w:t xml:space="preserve"> </w:t>
-      </w:r>
-      <w:proofErr w:type="spellStart"/>
-      <w:r>
-        <w:rPr>
-          <w:rFonts w:asciiTheme="minorBidi" w:hAnsiTheme="minorBidi" w:cstheme="minorBidi"/>
-          <w:bCs/>
-          <w:sz w:val="22"/>
-          <w:szCs w:val="22"/>
-        </w:rPr>
-        <w:t>Komitmen</w:t>
-      </w:r>
-      <w:proofErr w:type="spellEnd"/>
-      <w:r>
-        <w:rPr>
-          <w:rFonts w:asciiTheme="minorBidi" w:hAnsiTheme="minorBidi" w:cstheme="minorBidi"/>
-          <w:bCs/>
-          <w:sz w:val="22"/>
-          <w:szCs w:val="22"/>
-        </w:rPr>
-        <w:t xml:space="preserve"> Fakultas, </w:t>
-      </w:r>
-      <w:proofErr w:type="spellStart"/>
-      <w:r>
-        <w:rPr>
-          <w:rFonts w:asciiTheme="minorBidi" w:hAnsiTheme="minorBidi" w:cstheme="minorBidi"/>
-          <w:bCs/>
-          <w:sz w:val="22"/>
-          <w:szCs w:val="22"/>
-        </w:rPr>
-        <w:t>Pejabat</w:t>
-      </w:r>
-      <w:proofErr w:type="spellEnd"/>
-      <w:r>
-        <w:rPr>
-          <w:rFonts w:asciiTheme="minorBidi" w:hAnsiTheme="minorBidi" w:cstheme="minorBidi"/>
-          <w:bCs/>
-          <w:sz w:val="22"/>
-          <w:szCs w:val="22"/>
-        </w:rPr>
-        <w:t xml:space="preserve"> </w:t>
-      </w:r>
-      <w:proofErr w:type="spellStart"/>
-      <w:r>
-        <w:rPr>
-          <w:rFonts w:asciiTheme="minorBidi" w:hAnsiTheme="minorBidi" w:cstheme="minorBidi"/>
-          <w:bCs/>
-          <w:sz w:val="22"/>
-          <w:szCs w:val="22"/>
-        </w:rPr>
-        <w:t>Pembuat</w:t>
-      </w:r>
-      <w:proofErr w:type="spellEnd"/>
-      <w:r>
-        <w:rPr>
-          <w:rFonts w:asciiTheme="minorBidi" w:hAnsiTheme="minorBidi" w:cstheme="minorBidi"/>
-          <w:bCs/>
-          <w:sz w:val="22"/>
-          <w:szCs w:val="22"/>
-        </w:rPr>
-        <w:t xml:space="preserve"> </w:t>
-      </w:r>
-      <w:proofErr w:type="spellStart"/>
-      <w:r>
-        <w:rPr>
-          <w:rFonts w:asciiTheme="minorBidi" w:hAnsiTheme="minorBidi" w:cstheme="minorBidi"/>
-          <w:bCs/>
-          <w:sz w:val="22"/>
-          <w:szCs w:val="22"/>
-        </w:rPr>
-        <w:t>Komitmen</w:t>
-      </w:r>
-      <w:proofErr w:type="spellEnd"/>
-      <w:r>
-        <w:rPr>
-          <w:rFonts w:asciiTheme="minorBidi" w:hAnsiTheme="minorBidi" w:cstheme="minorBidi"/>
-          <w:bCs/>
-          <w:sz w:val="22"/>
-          <w:szCs w:val="22"/>
-        </w:rPr>
-        <w:t xml:space="preserve"> </w:t>
-      </w:r>
-      <w:proofErr w:type="spellStart"/>
-      <w:r>
-        <w:rPr>
-          <w:rFonts w:asciiTheme="minorBidi" w:hAnsiTheme="minorBidi" w:cstheme="minorBidi"/>
-          <w:bCs/>
-          <w:sz w:val="22"/>
-          <w:szCs w:val="22"/>
-        </w:rPr>
-        <w:t>Pascasarjana</w:t>
-      </w:r>
-      <w:proofErr w:type="spellEnd"/>
-      <w:r>
-        <w:rPr>
-          <w:rFonts w:asciiTheme="minorBidi" w:hAnsiTheme="minorBidi" w:cstheme="minorBidi"/>
-          <w:bCs/>
-          <w:sz w:val="22"/>
-          <w:szCs w:val="22"/>
-        </w:rPr>
-        <w:t xml:space="preserve">, </w:t>
-      </w:r>
-      <w:proofErr w:type="spellStart"/>
-      <w:r>
-        <w:rPr>
-          <w:rFonts w:asciiTheme="minorBidi" w:hAnsiTheme="minorBidi" w:cstheme="minorBidi"/>
-          <w:bCs/>
-          <w:sz w:val="22"/>
-          <w:szCs w:val="22"/>
-        </w:rPr>
-        <w:t>Pejabat</w:t>
-      </w:r>
-      <w:proofErr w:type="spellEnd"/>
-      <w:r>
-        <w:rPr>
-          <w:rFonts w:asciiTheme="minorBidi" w:hAnsiTheme="minorBidi" w:cstheme="minorBidi"/>
-          <w:bCs/>
-          <w:sz w:val="22"/>
-          <w:szCs w:val="22"/>
-        </w:rPr>
-        <w:t xml:space="preserve"> </w:t>
-      </w:r>
-      <w:proofErr w:type="spellStart"/>
-      <w:r>
-        <w:rPr>
-          <w:rFonts w:asciiTheme="minorBidi" w:hAnsiTheme="minorBidi" w:cstheme="minorBidi"/>
-          <w:bCs/>
-          <w:sz w:val="22"/>
-          <w:szCs w:val="22"/>
-        </w:rPr>
-        <w:t>Penguji</w:t>
-      </w:r>
-      <w:proofErr w:type="spellEnd"/>
-      <w:r>
-        <w:rPr>
-          <w:rFonts w:asciiTheme="minorBidi" w:hAnsiTheme="minorBidi" w:cstheme="minorBidi"/>
-          <w:bCs/>
-          <w:sz w:val="22"/>
-          <w:szCs w:val="22"/>
-        </w:rPr>
-        <w:t xml:space="preserve"> </w:t>
-      </w:r>
-      <w:proofErr w:type="spellStart"/>
-      <w:r>
-        <w:rPr>
-          <w:rFonts w:asciiTheme="minorBidi" w:hAnsiTheme="minorBidi" w:cstheme="minorBidi"/>
-          <w:bCs/>
-          <w:sz w:val="22"/>
-          <w:szCs w:val="22"/>
-        </w:rPr>
-        <w:t>Tagihan</w:t>
-      </w:r>
-      <w:proofErr w:type="spellEnd"/>
-      <w:r>
-        <w:rPr>
-          <w:rFonts w:asciiTheme="minorBidi" w:hAnsiTheme="minorBidi" w:cstheme="minorBidi"/>
-          <w:bCs/>
-          <w:sz w:val="22"/>
-          <w:szCs w:val="22"/>
-        </w:rPr>
-        <w:t xml:space="preserve"> dan </w:t>
-      </w:r>
-      <w:proofErr w:type="spellStart"/>
-      <w:r>
-        <w:rPr>
-          <w:rFonts w:asciiTheme="minorBidi" w:hAnsiTheme="minorBidi" w:cstheme="minorBidi"/>
-          <w:bCs/>
-          <w:sz w:val="22"/>
-          <w:szCs w:val="22"/>
-        </w:rPr>
-        <w:t>Penandatangan</w:t>
-      </w:r>
-      <w:proofErr w:type="spellEnd"/>
-      <w:r>
-        <w:rPr>
-          <w:rFonts w:asciiTheme="minorBidi" w:hAnsiTheme="minorBidi" w:cstheme="minorBidi"/>
-          <w:bCs/>
-          <w:sz w:val="22"/>
-          <w:szCs w:val="22"/>
-        </w:rPr>
-        <w:t xml:space="preserve"> Surat </w:t>
-      </w:r>
-      <w:proofErr w:type="spellStart"/>
-      <w:r>
-        <w:rPr>
-          <w:rFonts w:asciiTheme="minorBidi" w:hAnsiTheme="minorBidi" w:cstheme="minorBidi"/>
-          <w:bCs/>
-          <w:sz w:val="22"/>
-          <w:szCs w:val="22"/>
-        </w:rPr>
-        <w:t>Perintah</w:t>
-      </w:r>
-      <w:proofErr w:type="spellEnd"/>
-      <w:r>
-        <w:rPr>
-          <w:rFonts w:asciiTheme="minorBidi" w:hAnsiTheme="minorBidi" w:cstheme="minorBidi"/>
-          <w:bCs/>
-          <w:sz w:val="22"/>
-          <w:szCs w:val="22"/>
-        </w:rPr>
-        <w:t xml:space="preserve"> </w:t>
-      </w:r>
-      <w:proofErr w:type="spellStart"/>
-      <w:r>
-        <w:rPr>
-          <w:rFonts w:asciiTheme="minorBidi" w:hAnsiTheme="minorBidi" w:cstheme="minorBidi"/>
-          <w:bCs/>
-          <w:sz w:val="22"/>
-          <w:szCs w:val="22"/>
-        </w:rPr>
-        <w:t>Membayar</w:t>
-      </w:r>
-      <w:proofErr w:type="spellEnd"/>
-      <w:r>
-        <w:rPr>
-          <w:rFonts w:asciiTheme="minorBidi" w:hAnsiTheme="minorBidi" w:cstheme="minorBidi"/>
-          <w:bCs/>
-          <w:sz w:val="22"/>
-          <w:szCs w:val="22"/>
-        </w:rPr>
-        <w:t xml:space="preserve">, dan </w:t>
-      </w:r>
-      <w:proofErr w:type="spellStart"/>
-      <w:r>
-        <w:rPr>
-          <w:rFonts w:asciiTheme="minorBidi" w:hAnsiTheme="minorBidi" w:cstheme="minorBidi"/>
-          <w:bCs/>
-          <w:sz w:val="22"/>
-          <w:szCs w:val="22"/>
-        </w:rPr>
-        <w:t>Bendahara</w:t>
-      </w:r>
-      <w:proofErr w:type="spellEnd"/>
-      <w:r>
-        <w:rPr>
-          <w:rFonts w:asciiTheme="minorBidi" w:hAnsiTheme="minorBidi" w:cstheme="minorBidi"/>
-          <w:bCs/>
-          <w:sz w:val="22"/>
-          <w:szCs w:val="22"/>
-        </w:rPr>
-        <w:t xml:space="preserve"> </w:t>
-      </w:r>
-      <w:proofErr w:type="spellStart"/>
-      <w:r>
-        <w:rPr>
-          <w:rFonts w:asciiTheme="minorBidi" w:hAnsiTheme="minorBidi" w:cstheme="minorBidi"/>
-          <w:bCs/>
-          <w:sz w:val="22"/>
-          <w:szCs w:val="22"/>
-        </w:rPr>
-        <w:t>Pengeluaran</w:t>
-      </w:r>
-      <w:proofErr w:type="spellEnd"/>
-      <w:r>
-        <w:rPr>
-          <w:rFonts w:asciiTheme="minorBidi" w:hAnsiTheme="minorBidi" w:cstheme="minorBidi"/>
-          <w:bCs/>
-          <w:sz w:val="22"/>
-          <w:szCs w:val="22"/>
-        </w:rPr>
-        <w:t xml:space="preserve"> Pada UIN Sunan </w:t>
-      </w:r>
-      <w:proofErr w:type="spellStart"/>
-      <w:r>
-        <w:rPr>
-          <w:rFonts w:asciiTheme="minorBidi" w:hAnsiTheme="minorBidi" w:cstheme="minorBidi"/>
-          <w:bCs/>
-          <w:sz w:val="22"/>
-          <w:szCs w:val="22"/>
-        </w:rPr>
-        <w:t>Kalijaga</w:t>
-      </w:r>
-      <w:proofErr w:type="spellEnd"/>
-      <w:r>
-        <w:rPr>
-          <w:rFonts w:asciiTheme="minorBidi" w:hAnsiTheme="minorBidi" w:cstheme="minorBidi"/>
-          <w:bCs/>
-          <w:sz w:val="22"/>
-          <w:szCs w:val="22"/>
-        </w:rPr>
-        <w:t xml:space="preserve"> Yogyakarta </w:t>
-      </w:r>
-      <w:proofErr w:type="spellStart"/>
-      <w:r>
-        <w:rPr>
-          <w:rFonts w:asciiTheme="minorBidi" w:hAnsiTheme="minorBidi" w:cstheme="minorBidi"/>
-          <w:bCs/>
-          <w:sz w:val="22"/>
-          <w:szCs w:val="22"/>
-        </w:rPr>
-        <w:t>Tahun</w:t>
-      </w:r>
-      <w:proofErr w:type="spellEnd"/>
-      <w:r>
-        <w:rPr>
-          <w:rFonts w:asciiTheme="minorBidi" w:hAnsiTheme="minorBidi" w:cstheme="minorBidi"/>
-          <w:bCs/>
-          <w:sz w:val="22"/>
-          <w:szCs w:val="22"/>
-        </w:rPr>
-        <w:t xml:space="preserve"> </w:t>
-      </w:r>
-      <w:proofErr w:type="spellStart"/>
-      <w:proofErr w:type="gramStart"/>
-      <w:r>
-        <w:rPr>
-          <w:rFonts w:asciiTheme="minorBidi" w:hAnsiTheme="minorBidi" w:cstheme="minorBidi"/>
-          <w:bCs/>
-          <w:sz w:val="22"/>
-          <w:szCs w:val="22"/>
-        </w:rPr>
-        <w:t>Anggaran</w:t>
-      </w:r>
-      <w:proofErr w:type="spellEnd"/>
-      <w:r>
-        <w:rPr>
-          <w:rFonts w:asciiTheme="minorBidi" w:hAnsiTheme="minorBidi" w:cstheme="minorBidi"/>
-          <w:bCs/>
-          <w:sz w:val="22"/>
-          <w:szCs w:val="22"/>
-        </w:rPr>
-        <w:t xml:space="preserve">  2022</w:t>
-      </w:r>
-      <w:proofErr w:type="gramEnd"/>
-      <w:r>
-        <w:rPr>
-          <w:rFonts w:asciiTheme="minorBidi" w:hAnsiTheme="minorBidi" w:cstheme="minorBidi"/>
-          <w:bCs/>
-          <w:sz w:val="22"/>
-          <w:szCs w:val="22"/>
-        </w:rPr>
-        <w:t>.</w:t>
+        <w:t>Keputusan Menteri Agama RI Nomor 001 Tahun 2022 Tanggal 03 Januari 2022 Tentang Pengangkatan Pejabat Kuasa Pengguna Anggaran, Pejabat Pembuat Komitmen Universitas, Pejabat Pembuat Komitmen Fakultas, Pejabat Pembuat Komitmen Pascasarjana, Pejabat Penguji Tagihan dan Penandatangan Surat Perintah Membayar, dan Bendahara Pengeluaran Pada UIN Sunan Kalijaga Yogyakarta Tahun Anggaran  2022.</w:t>
       </w:r>
     </w:p>
     <w:p>
@@ -6780,14 +3518,12 @@
         </w:rPr>
         <w:t>${</w:t>
       </w:r>
-      <w:proofErr w:type="spellStart"/>
       <w:r>
         <w:rPr>
           <w:rFonts w:asciiTheme="minorBidi" w:hAnsiTheme="minorBidi"/>
         </w:rPr>
         <w:t>activity_scope</w:t>
       </w:r>
-      <w:proofErr w:type="spellEnd"/>
       <w:r>
         <w:rPr>
           <w:rFonts w:asciiTheme="minorBidi" w:hAnsiTheme="minorBidi"/>
@@ -6838,25 +3574,7 @@
           <w:bCs/>
         </w:rPr>
         <w:lastRenderedPageBreak/>
-        <w:t xml:space="preserve">BAB </w:t>
-      </w:r>
-      <w:proofErr w:type="gramStart"/>
-      <w:r>
-        <w:rPr>
-          <w:rFonts w:asciiTheme="minorBidi" w:hAnsiTheme="minorBidi"/>
-          <w:b/>
-          <w:bCs/>
-        </w:rPr>
-        <w:t>II :</w:t>
-      </w:r>
-      <w:proofErr w:type="gramEnd"/>
-      <w:r>
-        <w:rPr>
-          <w:rFonts w:asciiTheme="minorBidi" w:hAnsiTheme="minorBidi"/>
-          <w:b/>
-          <w:bCs/>
-        </w:rPr>
-        <w:t xml:space="preserve"> PELAKSANAAN KEGIATAN</w:t>
+        <w:t>BAB II : PELAKSANAAN KEGIATAN</w:t>
       </w:r>
     </w:p>
     <w:p>
@@ -6887,34 +3605,22 @@
           <w:bCs/>
         </w:rPr>
       </w:pPr>
-      <w:proofErr w:type="spellStart"/>
       <w:r>
         <w:rPr>
           <w:rFonts w:asciiTheme="minorBidi" w:hAnsiTheme="minorBidi"/>
           <w:b/>
           <w:bCs/>
         </w:rPr>
-        <w:t>Panitia</w:t>
-      </w:r>
-      <w:proofErr w:type="spellEnd"/>
+        <w:t xml:space="preserve">Panitia </w:t>
+      </w:r>
       <w:r>
         <w:rPr>
           <w:rFonts w:asciiTheme="minorBidi" w:hAnsiTheme="minorBidi"/>
           <w:b/>
           <w:bCs/>
         </w:rPr>
-        <w:t xml:space="preserve"> </w:t>
-      </w:r>
-      <w:proofErr w:type="spellStart"/>
-      <w:r>
-        <w:rPr>
-          <w:rFonts w:asciiTheme="minorBidi" w:hAnsiTheme="minorBidi"/>
-          <w:b/>
-          <w:bCs/>
-        </w:rPr>
         <w:t>Pelaksana</w:t>
       </w:r>
-      <w:proofErr w:type="spellEnd"/>
     </w:p>
     <w:p>
       <w:pPr>
@@ -6969,23 +3675,13 @@
               </w:rPr>
             </w:pPr>
             <w:bookmarkStart w:id="0" w:name="_Hlk188599924"/>
-            <w:proofErr w:type="spellStart"/>
             <w:r>
               <w:rPr>
                 <w:rFonts w:asciiTheme="minorBidi" w:eastAsia="Times New Roman" w:hAnsiTheme="minorBidi"/>
                 <w:b/>
                 <w:bCs/>
               </w:rPr>
-              <w:t>Jabatan</w:t>
-            </w:r>
-            <w:proofErr w:type="spellEnd"/>
-            <w:r>
-              <w:rPr>
-                <w:rFonts w:asciiTheme="minorBidi" w:eastAsia="Times New Roman" w:hAnsiTheme="minorBidi"/>
-                <w:b/>
-                <w:bCs/>
-              </w:rPr>
-              <w:t xml:space="preserve"> Dalam Tim</w:t>
+              <w:t>Jabatan Dalam Tim</w:t>
             </w:r>
           </w:p>
         </w:tc>
@@ -7071,19 +3767,11 @@
               </w:rPr>
               <w:t>${</w:t>
             </w:r>
-            <w:proofErr w:type="spellStart"/>
             <w:r>
               <w:rPr>
                 <w:spacing w:val="-10"/>
               </w:rPr>
-              <w:t>commitee_position</w:t>
-            </w:r>
-            <w:proofErr w:type="spellEnd"/>
-            <w:r>
-              <w:rPr>
-                <w:spacing w:val="-10"/>
-              </w:rPr>
-              <w:t>}</w:t>
+              <w:t>commitee_position}</w:t>
             </w:r>
           </w:p>
         </w:tc>
@@ -7133,21 +3821,7 @@
               <w:rPr>
                 <w:spacing w:val="-2"/>
               </w:rPr>
-              <w:t>${</w:t>
-            </w:r>
-            <w:proofErr w:type="spellStart"/>
-            <w:r>
-              <w:rPr>
-                <w:spacing w:val="-2"/>
-              </w:rPr>
-              <w:t>commitee_name</w:t>
-            </w:r>
-            <w:proofErr w:type="spellEnd"/>
-            <w:r>
-              <w:rPr>
-                <w:spacing w:val="-2"/>
-              </w:rPr>
-              <w:t>}</w:t>
+              <w:t>${commitee_name}</w:t>
             </w:r>
             <w:r>
               <w:rPr>
@@ -7188,7 +3862,6 @@
           <w:bCs/>
         </w:rPr>
       </w:pPr>
-      <w:proofErr w:type="spellStart"/>
       <w:r>
         <w:rPr>
           <w:rFonts w:asciiTheme="minorBidi" w:hAnsiTheme="minorBidi"/>
@@ -7197,7 +3870,6 @@
         </w:rPr>
         <w:t>Narasumber</w:t>
       </w:r>
-      <w:proofErr w:type="spellEnd"/>
     </w:p>
     <w:tbl>
       <w:tblPr>
@@ -7277,21 +3949,12 @@
                 <w:b/>
               </w:rPr>
             </w:pPr>
-            <w:proofErr w:type="spellStart"/>
             <w:r>
               <w:rPr>
                 <w:rFonts w:asciiTheme="minorBidi" w:hAnsiTheme="minorBidi"/>
                 <w:b/>
               </w:rPr>
-              <w:t>Jabatan</w:t>
-            </w:r>
-            <w:proofErr w:type="spellEnd"/>
-            <w:r>
-              <w:rPr>
-                <w:rFonts w:asciiTheme="minorBidi" w:hAnsiTheme="minorBidi"/>
-                <w:b/>
-              </w:rPr>
-              <w:t>/Lembaga</w:t>
+              <w:t>Jabatan/Lembaga</w:t>
             </w:r>
           </w:p>
         </w:tc>
@@ -7317,23 +3980,7 @@
                 <w:rFonts w:ascii="Arial" w:hAnsi="Arial" w:cs="Arial"/>
                 <w:spacing w:val="-10"/>
               </w:rPr>
-              <w:t>${</w:t>
-            </w:r>
-            <w:proofErr w:type="spellStart"/>
-            <w:r>
-              <w:rPr>
-                <w:rFonts w:ascii="Arial" w:hAnsi="Arial" w:cs="Arial"/>
-                <w:spacing w:val="-10"/>
-              </w:rPr>
-              <w:t>speaker_no</w:t>
-            </w:r>
-            <w:proofErr w:type="spellEnd"/>
-            <w:r>
-              <w:rPr>
-                <w:rFonts w:ascii="Arial" w:hAnsi="Arial" w:cs="Arial"/>
-                <w:spacing w:val="-10"/>
-              </w:rPr>
-              <w:t>}</w:t>
+              <w:t>${speaker_no}</w:t>
             </w:r>
           </w:p>
         </w:tc>
@@ -7353,21 +4000,7 @@
               <w:rPr>
                 <w:rFonts w:asciiTheme="minorBidi" w:hAnsiTheme="minorBidi"/>
               </w:rPr>
-              <w:t>${</w:t>
-            </w:r>
-            <w:proofErr w:type="spellStart"/>
-            <w:r>
-              <w:rPr>
-                <w:rFonts w:asciiTheme="minorBidi" w:hAnsiTheme="minorBidi"/>
-              </w:rPr>
-              <w:t>speaker_name</w:t>
-            </w:r>
-            <w:proofErr w:type="spellEnd"/>
-            <w:r>
-              <w:rPr>
-                <w:rFonts w:asciiTheme="minorBidi" w:hAnsiTheme="minorBidi"/>
-              </w:rPr>
-              <w:t>}</w:t>
+              <w:t>${speaker_name}</w:t>
             </w:r>
             <w:r>
               <w:rPr>
@@ -7393,21 +4026,7 @@
               <w:rPr>
                 <w:rFonts w:asciiTheme="minorBidi" w:hAnsiTheme="minorBidi"/>
               </w:rPr>
-              <w:t>${</w:t>
-            </w:r>
-            <w:proofErr w:type="spellStart"/>
-            <w:r>
-              <w:rPr>
-                <w:rFonts w:asciiTheme="minorBidi" w:hAnsiTheme="minorBidi"/>
-              </w:rPr>
-              <w:t>speaker_institution</w:t>
-            </w:r>
-            <w:proofErr w:type="spellEnd"/>
-            <w:r>
-              <w:rPr>
-                <w:rFonts w:asciiTheme="minorBidi" w:hAnsiTheme="minorBidi"/>
-              </w:rPr>
-              <w:t>}</w:t>
+              <w:t>${speaker_institution}</w:t>
             </w:r>
           </w:p>
         </w:tc>
@@ -7528,7 +4147,6 @@
                 <w:b/>
               </w:rPr>
             </w:pPr>
-            <w:proofErr w:type="spellStart"/>
             <w:r>
               <w:rPr>
                 <w:rFonts w:asciiTheme="minorBidi" w:hAnsiTheme="minorBidi"/>
@@ -7536,7 +4154,6 @@
               </w:rPr>
               <w:t>Instansi</w:t>
             </w:r>
-            <w:proofErr w:type="spellEnd"/>
           </w:p>
         </w:tc>
       </w:tr>
@@ -7563,7 +4180,6 @@
               </w:rPr>
               <w:t>${</w:t>
             </w:r>
-            <w:proofErr w:type="spellStart"/>
             <w:r>
               <w:rPr>
                 <w:rFonts w:ascii="Arial" w:hAnsi="Arial" w:cs="Arial"/>
@@ -7576,15 +4192,7 @@
                 <w:rFonts w:ascii="Arial" w:hAnsi="Arial" w:cs="Arial"/>
                 <w:spacing w:val="-10"/>
               </w:rPr>
-              <w:t>_no</w:t>
-            </w:r>
-            <w:proofErr w:type="spellEnd"/>
-            <w:r>
-              <w:rPr>
-                <w:rFonts w:ascii="Arial" w:hAnsi="Arial" w:cs="Arial"/>
-                <w:spacing w:val="-10"/>
-              </w:rPr>
-              <w:t>}</w:t>
+              <w:t>_no}</w:t>
             </w:r>
           </w:p>
         </w:tc>
@@ -7606,7 +4214,6 @@
               </w:rPr>
               <w:t>${</w:t>
             </w:r>
-            <w:proofErr w:type="spellStart"/>
             <w:r>
               <w:rPr>
                 <w:rFonts w:asciiTheme="minorBidi" w:hAnsiTheme="minorBidi"/>
@@ -7617,14 +4224,7 @@
               <w:rPr>
                 <w:rFonts w:asciiTheme="minorBidi" w:hAnsiTheme="minorBidi"/>
               </w:rPr>
-              <w:t>_name</w:t>
-            </w:r>
-            <w:proofErr w:type="spellEnd"/>
-            <w:r>
-              <w:rPr>
-                <w:rFonts w:asciiTheme="minorBidi" w:hAnsiTheme="minorBidi"/>
-              </w:rPr>
-              <w:t>}</w:t>
+              <w:t>_name}</w:t>
             </w:r>
             <w:r>
               <w:rPr>
@@ -7652,7 +4252,6 @@
               </w:rPr>
               <w:t>${</w:t>
             </w:r>
-            <w:proofErr w:type="spellStart"/>
             <w:r>
               <w:rPr>
                 <w:rFonts w:asciiTheme="minorBidi" w:hAnsiTheme="minorBidi"/>
@@ -7663,14 +4262,7 @@
               <w:rPr>
                 <w:rFonts w:asciiTheme="minorBidi" w:hAnsiTheme="minorBidi"/>
               </w:rPr>
-              <w:t>_institution</w:t>
-            </w:r>
-            <w:proofErr w:type="spellEnd"/>
-            <w:r>
-              <w:rPr>
-                <w:rFonts w:asciiTheme="minorBidi" w:hAnsiTheme="minorBidi"/>
-              </w:rPr>
-              <w:t>}</w:t>
+              <w:t>_institution}</w:t>
             </w:r>
           </w:p>
         </w:tc>
@@ -7707,7 +4299,6 @@
           <w:bCs/>
         </w:rPr>
       </w:pPr>
-      <w:proofErr w:type="spellStart"/>
       <w:r>
         <w:rPr>
           <w:rFonts w:asciiTheme="minorBidi" w:hAnsiTheme="minorBidi"/>
@@ -7724,7 +4315,6 @@
         </w:rPr>
         <w:t>eserta</w:t>
       </w:r>
-      <w:proofErr w:type="spellEnd"/>
     </w:p>
     <w:tbl>
       <w:tblPr>
@@ -7824,7 +4414,6 @@
                 <w:color w:val="000000"/>
               </w:rPr>
             </w:pPr>
-            <w:proofErr w:type="spellStart"/>
             <w:r>
               <w:rPr>
                 <w:rFonts w:asciiTheme="minorBidi" w:hAnsiTheme="minorBidi"/>
@@ -7833,7 +4422,6 @@
               </w:rPr>
               <w:t>Jabatan</w:t>
             </w:r>
-            <w:proofErr w:type="spellEnd"/>
           </w:p>
         </w:tc>
       </w:tr>
@@ -7862,21 +4450,7 @@
               <w:rPr>
                 <w:spacing w:val="-10"/>
               </w:rPr>
-              <w:t>${</w:t>
-            </w:r>
-            <w:proofErr w:type="spellStart"/>
-            <w:r>
-              <w:rPr>
-                <w:spacing w:val="-10"/>
-              </w:rPr>
-              <w:t>participant_no</w:t>
-            </w:r>
-            <w:proofErr w:type="spellEnd"/>
-            <w:r>
-              <w:rPr>
-                <w:spacing w:val="-10"/>
-              </w:rPr>
-              <w:t>}</w:t>
+              <w:t>${participant_no}</w:t>
             </w:r>
           </w:p>
         </w:tc>
@@ -7899,23 +4473,7 @@
                 <w:rFonts w:asciiTheme="minorBidi" w:hAnsiTheme="minorBidi"/>
                 <w:color w:val="000000"/>
               </w:rPr>
-              <w:t>${</w:t>
-            </w:r>
-            <w:proofErr w:type="spellStart"/>
-            <w:r>
-              <w:rPr>
-                <w:rFonts w:asciiTheme="minorBidi" w:hAnsiTheme="minorBidi"/>
-                <w:color w:val="000000"/>
-              </w:rPr>
-              <w:t>participant_name</w:t>
-            </w:r>
-            <w:proofErr w:type="spellEnd"/>
-            <w:r>
-              <w:rPr>
-                <w:rFonts w:asciiTheme="minorBidi" w:hAnsiTheme="minorBidi"/>
-                <w:color w:val="000000"/>
-              </w:rPr>
-              <w:t>}</w:t>
+              <w:t>${participant_name}</w:t>
             </w:r>
           </w:p>
         </w:tc>
@@ -7937,23 +4495,7 @@
                 <w:rFonts w:asciiTheme="minorBidi" w:hAnsiTheme="minorBidi"/>
                 <w:color w:val="000000"/>
               </w:rPr>
-              <w:t>${</w:t>
-            </w:r>
-            <w:proofErr w:type="spellStart"/>
-            <w:r>
-              <w:rPr>
-                <w:rFonts w:asciiTheme="minorBidi" w:hAnsiTheme="minorBidi"/>
-                <w:color w:val="000000"/>
-              </w:rPr>
-              <w:t>participant_institution</w:t>
-            </w:r>
-            <w:proofErr w:type="spellEnd"/>
-            <w:r>
-              <w:rPr>
-                <w:rFonts w:asciiTheme="minorBidi" w:hAnsiTheme="minorBidi"/>
-                <w:color w:val="000000"/>
-              </w:rPr>
-              <w:t>}</w:t>
+              <w:t>${participant_institution}</w:t>
             </w:r>
           </w:p>
         </w:tc>
@@ -8003,18 +4545,8 @@
           <w:b/>
           <w:bCs/>
         </w:rPr>
-        <w:t xml:space="preserve">Waktu dan </w:t>
-      </w:r>
-      <w:proofErr w:type="spellStart"/>
-      <w:r>
-        <w:rPr>
-          <w:rFonts w:asciiTheme="minorBidi" w:hAnsiTheme="minorBidi"/>
-          <w:b/>
-          <w:bCs/>
-        </w:rPr>
-        <w:t>Tempat</w:t>
-      </w:r>
-      <w:proofErr w:type="spellEnd"/>
+        <w:t>Waktu dan Tempat</w:t>
+      </w:r>
     </w:p>
     <w:p>
       <w:pPr>
@@ -8043,21 +4575,7 @@
         <w:rPr>
           <w:rFonts w:asciiTheme="minorBidi" w:hAnsiTheme="minorBidi"/>
         </w:rPr>
-        <w:t>{</w:t>
-      </w:r>
-      <w:proofErr w:type="spellStart"/>
-      <w:r>
-        <w:rPr>
-          <w:rFonts w:asciiTheme="minorBidi" w:hAnsiTheme="minorBidi"/>
-        </w:rPr>
-        <w:t>activity_name</w:t>
-      </w:r>
-      <w:proofErr w:type="spellEnd"/>
-      <w:r>
-        <w:rPr>
-          <w:rFonts w:asciiTheme="minorBidi" w:hAnsiTheme="minorBidi"/>
-        </w:rPr>
-        <w:t xml:space="preserve">} </w:t>
+        <w:t xml:space="preserve">{activity_name} </w:t>
       </w:r>
       <w:r>
         <w:rPr>
@@ -8070,77 +4588,7 @@
         <w:rPr>
           <w:rFonts w:asciiTheme="minorBidi" w:hAnsiTheme="minorBidi"/>
         </w:rPr>
-        <w:t xml:space="preserve"> </w:t>
-      </w:r>
-      <w:proofErr w:type="spellStart"/>
-      <w:r>
-        <w:rPr>
-          <w:rFonts w:asciiTheme="minorBidi" w:hAnsiTheme="minorBidi"/>
-        </w:rPr>
-        <w:t>dilaksanakan</w:t>
-      </w:r>
-      <w:proofErr w:type="spellEnd"/>
-      <w:r>
-        <w:rPr>
-          <w:rFonts w:asciiTheme="minorBidi" w:hAnsiTheme="minorBidi"/>
-        </w:rPr>
-        <w:t xml:space="preserve"> pada </w:t>
-      </w:r>
-      <w:proofErr w:type="spellStart"/>
-      <w:r>
-        <w:rPr>
-          <w:rFonts w:asciiTheme="minorBidi" w:hAnsiTheme="minorBidi"/>
-        </w:rPr>
-        <w:t>waktu</w:t>
-      </w:r>
-      <w:proofErr w:type="spellEnd"/>
-      <w:r>
-        <w:rPr>
-          <w:rFonts w:asciiTheme="minorBidi" w:hAnsiTheme="minorBidi"/>
-        </w:rPr>
-        <w:t xml:space="preserve"> dan </w:t>
-      </w:r>
-      <w:proofErr w:type="spellStart"/>
-      <w:r>
-        <w:rPr>
-          <w:rFonts w:asciiTheme="minorBidi" w:hAnsiTheme="minorBidi"/>
-        </w:rPr>
-        <w:t>tempat</w:t>
-      </w:r>
-      <w:proofErr w:type="spellEnd"/>
-      <w:r>
-        <w:rPr>
-          <w:rFonts w:asciiTheme="minorBidi" w:hAnsiTheme="minorBidi"/>
-        </w:rPr>
-        <w:t xml:space="preserve"> </w:t>
-      </w:r>
-      <w:proofErr w:type="spellStart"/>
-      <w:r>
-        <w:rPr>
-          <w:rFonts w:asciiTheme="minorBidi" w:hAnsiTheme="minorBidi"/>
-        </w:rPr>
-        <w:t>sebagai</w:t>
-      </w:r>
-      <w:proofErr w:type="spellEnd"/>
-      <w:r>
-        <w:rPr>
-          <w:rFonts w:asciiTheme="minorBidi" w:hAnsiTheme="minorBidi"/>
-        </w:rPr>
-        <w:t xml:space="preserve"> </w:t>
-      </w:r>
-      <w:proofErr w:type="spellStart"/>
-      <w:r>
-        <w:rPr>
-          <w:rFonts w:asciiTheme="minorBidi" w:hAnsiTheme="minorBidi"/>
-        </w:rPr>
-        <w:t>berikut</w:t>
-      </w:r>
-      <w:proofErr w:type="spellEnd"/>
-      <w:r>
-        <w:rPr>
-          <w:rFonts w:asciiTheme="minorBidi" w:hAnsiTheme="minorBidi"/>
-        </w:rPr>
-        <w:t>:</w:t>
+        <w:t xml:space="preserve"> dilaksanakan pada waktu dan tempat sebagai berikut:</w:t>
       </w:r>
     </w:p>
     <w:p>
@@ -8179,21 +4627,7 @@
         <w:rPr>
           <w:rFonts w:asciiTheme="minorBidi" w:hAnsiTheme="minorBidi"/>
         </w:rPr>
-        <w:t>${</w:t>
-      </w:r>
-      <w:proofErr w:type="spellStart"/>
-      <w:r>
-        <w:rPr>
-          <w:rFonts w:asciiTheme="minorBidi" w:hAnsiTheme="minorBidi"/>
-        </w:rPr>
-        <w:t>activity_dates</w:t>
-      </w:r>
-      <w:proofErr w:type="spellEnd"/>
-      <w:r>
-        <w:rPr>
-          <w:rFonts w:asciiTheme="minorBidi" w:hAnsiTheme="minorBidi"/>
-        </w:rPr>
-        <w:t>}</w:t>
+        <w:t>${activity_dates}</w:t>
       </w:r>
     </w:p>
     <w:p>
@@ -8209,14 +4643,12 @@
           <w:rFonts w:asciiTheme="minorBidi" w:hAnsiTheme="minorBidi"/>
         </w:rPr>
       </w:pPr>
-      <w:proofErr w:type="spellStart"/>
       <w:r>
         <w:rPr>
           <w:rFonts w:asciiTheme="minorBidi" w:hAnsiTheme="minorBidi"/>
         </w:rPr>
         <w:t>Tempat</w:t>
       </w:r>
-      <w:proofErr w:type="spellEnd"/>
       <w:r>
         <w:rPr>
           <w:rFonts w:asciiTheme="minorBidi" w:hAnsiTheme="minorBidi"/>
@@ -8235,21 +4667,7 @@
         <w:rPr>
           <w:rFonts w:asciiTheme="minorBidi" w:hAnsiTheme="minorBidi"/>
         </w:rPr>
-        <w:t>${</w:t>
-      </w:r>
-      <w:proofErr w:type="spellStart"/>
-      <w:r>
-        <w:rPr>
-          <w:rFonts w:asciiTheme="minorBidi" w:hAnsiTheme="minorBidi"/>
-        </w:rPr>
-        <w:t>activity_location</w:t>
-      </w:r>
-      <w:proofErr w:type="spellEnd"/>
-      <w:r>
-        <w:rPr>
-          <w:rFonts w:asciiTheme="minorBidi" w:hAnsiTheme="minorBidi"/>
-        </w:rPr>
-        <w:t>}</w:t>
+        <w:t>${activity_location}</w:t>
       </w:r>
       <w:r>
         <w:rPr>
@@ -8308,21 +4726,7 @@
         <w:rPr>
           <w:rFonts w:asciiTheme="minorBidi" w:hAnsiTheme="minorBidi"/>
         </w:rPr>
-        <w:t>${</w:t>
-      </w:r>
-      <w:proofErr w:type="spellStart"/>
-      <w:r>
-        <w:rPr>
-          <w:rFonts w:asciiTheme="minorBidi" w:hAnsiTheme="minorBidi"/>
-        </w:rPr>
-        <w:t>speaker_material</w:t>
-      </w:r>
-      <w:proofErr w:type="spellEnd"/>
-      <w:r>
-        <w:rPr>
-          <w:rFonts w:asciiTheme="minorBidi" w:hAnsiTheme="minorBidi"/>
-        </w:rPr>
-        <w:t>}</w:t>
+        <w:t>${speaker_material}</w:t>
       </w:r>
     </w:p>
     <w:p>
@@ -8369,19 +4773,11 @@
           <w:rFonts w:asciiTheme="minorBidi" w:hAnsiTheme="minorBidi"/>
         </w:rPr>
       </w:pPr>
-      <w:proofErr w:type="spellStart"/>
-      <w:r>
-        <w:rPr>
-          <w:rFonts w:asciiTheme="minorBidi" w:hAnsiTheme="minorBidi"/>
-        </w:rPr>
-        <w:t>Rencana</w:t>
-      </w:r>
-      <w:proofErr w:type="spellEnd"/>
-      <w:r>
-        <w:rPr>
-          <w:rFonts w:asciiTheme="minorBidi" w:hAnsiTheme="minorBidi"/>
-        </w:rPr>
-        <w:t>:</w:t>
+      <w:r>
+        <w:rPr>
+          <w:rFonts w:asciiTheme="minorBidi" w:hAnsiTheme="minorBidi"/>
+        </w:rPr>
+        <w:t>Rencana:</w:t>
       </w:r>
     </w:p>
     <w:tbl>
@@ -8819,7 +5215,6 @@
           <w:bCs/>
         </w:rPr>
       </w:pPr>
-      <w:proofErr w:type="spellStart"/>
       <w:r>
         <w:rPr>
           <w:rFonts w:asciiTheme="minorBidi" w:hAnsiTheme="minorBidi"/>
@@ -8828,7 +5223,6 @@
         </w:rPr>
         <w:t>Realisasi</w:t>
       </w:r>
-      <w:proofErr w:type="spellEnd"/>
     </w:p>
     <w:tbl>
       <w:tblPr>
@@ -9331,25 +5725,7 @@
           <w:bCs/>
         </w:rPr>
         <w:lastRenderedPageBreak/>
-        <w:t xml:space="preserve">BAB </w:t>
-      </w:r>
-      <w:proofErr w:type="gramStart"/>
-      <w:r>
-        <w:rPr>
-          <w:rFonts w:asciiTheme="minorBidi" w:hAnsiTheme="minorBidi"/>
-          <w:b/>
-          <w:bCs/>
-        </w:rPr>
-        <w:t>III ;</w:t>
-      </w:r>
-      <w:proofErr w:type="gramEnd"/>
-      <w:r>
-        <w:rPr>
-          <w:rFonts w:asciiTheme="minorBidi" w:hAnsiTheme="minorBidi"/>
-          <w:b/>
-          <w:bCs/>
-        </w:rPr>
-        <w:t xml:space="preserve"> HASIL YANG DICAPAI</w:t>
+        <w:t>BAB III ; HASIL YANG DICAPAI</w:t>
       </w:r>
     </w:p>
     <w:p>
@@ -9380,34 +5756,14 @@
           <w:bCs/>
         </w:rPr>
       </w:pPr>
-      <w:proofErr w:type="spellStart"/>
       <w:r>
         <w:rPr>
           <w:rFonts w:asciiTheme="minorBidi" w:hAnsiTheme="minorBidi"/>
           <w:b/>
           <w:bCs/>
         </w:rPr>
-        <w:t>Uraian</w:t>
-      </w:r>
-      <w:proofErr w:type="spellEnd"/>
-      <w:r>
-        <w:rPr>
-          <w:rFonts w:asciiTheme="minorBidi" w:hAnsiTheme="minorBidi"/>
-          <w:b/>
-          <w:bCs/>
-        </w:rPr>
-        <w:t xml:space="preserve"> </w:t>
-      </w:r>
-      <w:proofErr w:type="spellStart"/>
-      <w:r>
-        <w:rPr>
-          <w:rFonts w:asciiTheme="minorBidi" w:hAnsiTheme="minorBidi"/>
-          <w:b/>
-          <w:bCs/>
-        </w:rPr>
-        <w:t>Kegiatan</w:t>
-      </w:r>
-      <w:proofErr w:type="spellEnd"/>
+        <w:t>Uraian Kegiatan</w:t>
+      </w:r>
     </w:p>
     <w:p>
       <w:pPr>
@@ -9542,25 +5898,7 @@
           <w:bCs/>
         </w:rPr>
         <w:lastRenderedPageBreak/>
-        <w:t xml:space="preserve">BAB </w:t>
-      </w:r>
-      <w:proofErr w:type="gramStart"/>
-      <w:r>
-        <w:rPr>
-          <w:rFonts w:asciiTheme="minorBidi" w:hAnsiTheme="minorBidi"/>
-          <w:b/>
-          <w:bCs/>
-        </w:rPr>
-        <w:t>IV :</w:t>
-      </w:r>
-      <w:proofErr w:type="gramEnd"/>
-      <w:r>
-        <w:rPr>
-          <w:rFonts w:asciiTheme="minorBidi" w:hAnsiTheme="minorBidi"/>
-          <w:b/>
-          <w:bCs/>
-        </w:rPr>
-        <w:t xml:space="preserve"> PENUTUP</w:t>
+        <w:t>BAB IV : PENUTUP</w:t>
       </w:r>
     </w:p>
     <w:p>
@@ -9591,7 +5929,6 @@
           <w:bCs/>
         </w:rPr>
       </w:pPr>
-      <w:proofErr w:type="spellStart"/>
       <w:r>
         <w:rPr>
           <w:rFonts w:asciiTheme="minorBidi" w:hAnsiTheme="minorBidi"/>
@@ -9600,7 +5937,6 @@
         </w:rPr>
         <w:t>Simpulan</w:t>
       </w:r>
-      <w:proofErr w:type="spellEnd"/>
     </w:p>
     <w:p>
       <w:pPr>
@@ -9724,19 +6060,11 @@
               </w:rPr>
               <w:t>${</w:t>
             </w:r>
-            <w:proofErr w:type="spellStart"/>
             <w:r>
               <w:rPr>
                 <w:sz w:val="20"/>
               </w:rPr>
-              <w:t>signed_barcode</w:t>
-            </w:r>
-            <w:proofErr w:type="spellEnd"/>
-            <w:r>
-              <w:rPr>
-                <w:sz w:val="20"/>
-              </w:rPr>
-              <w:t>}</w:t>
+              <w:t>signed_barcode}</w:t>
             </w:r>
           </w:p>
         </w:tc>
@@ -9758,48 +6086,7 @@
                 <w:rFonts w:ascii="Arial MT" w:hAnsi="Arial MT"/>
                 <w:sz w:val="18"/>
               </w:rPr>
-              <w:t>${</w:t>
-            </w:r>
-            <w:proofErr w:type="spellStart"/>
-            <w:r>
-              <w:rPr>
-                <w:rFonts w:ascii="Arial MT" w:hAnsi="Arial MT"/>
-                <w:sz w:val="18"/>
-              </w:rPr>
-              <w:t>signed_location</w:t>
-            </w:r>
-            <w:proofErr w:type="spellEnd"/>
-            <w:proofErr w:type="gramStart"/>
-            <w:r>
-              <w:rPr>
-                <w:rFonts w:ascii="Arial MT" w:hAnsi="Arial MT"/>
-                <w:sz w:val="18"/>
-              </w:rPr>
-              <w:t>},$</w:t>
-            </w:r>
-            <w:proofErr w:type="gramEnd"/>
-            <w:r>
-              <w:rPr>
-                <w:rFonts w:ascii="Arial MT" w:hAnsi="Arial MT"/>
-                <w:sz w:val="18"/>
-              </w:rPr>
-              <w:t>{</w:t>
-            </w:r>
-            <w:proofErr w:type="spellStart"/>
-            <w:r>
-              <w:rPr>
-                <w:rFonts w:ascii="Arial MT" w:hAnsi="Arial MT"/>
-                <w:sz w:val="18"/>
-              </w:rPr>
-              <w:t>signed_date</w:t>
-            </w:r>
-            <w:proofErr w:type="spellEnd"/>
-            <w:r>
-              <w:rPr>
-                <w:rFonts w:ascii="Arial MT" w:hAnsi="Arial MT"/>
-                <w:sz w:val="18"/>
-              </w:rPr>
-              <w:t>}</w:t>
+              <w:t>${signed_location},${signed_date}</w:t>
             </w:r>
           </w:p>
         </w:tc>
@@ -9840,25 +6127,46 @@
                 <w:sz w:val="18"/>
                 <w:szCs w:val="18"/>
               </w:rPr>
-              <w:t>${</w:t>
+              <w:t>${signer_position}</w:t>
             </w:r>
-            <w:proofErr w:type="spellStart"/>
-            <w:r>
+          </w:p>
+        </w:tc>
+      </w:tr>
+      <w:tr>
+        <w:tc>
+          <w:tcPr>
+            <w:tcW w:w="1715" w:type="dxa"/>
+            <w:vMerge/>
+          </w:tcPr>
+          <w:p>
+            <w:pPr>
+              <w:pStyle w:val="BodyText"/>
+              <w:ind w:right="-44"/>
+              <w:rPr>
+                <w:sz w:val="20"/>
+              </w:rPr>
+            </w:pPr>
+          </w:p>
+        </w:tc>
+        <w:tc>
+          <w:tcPr>
+            <w:tcW w:w="2939" w:type="dxa"/>
+          </w:tcPr>
+          <w:p>
+            <w:pPr>
+              <w:spacing w:before="13" w:line="429" w:lineRule="auto"/>
+              <w:ind w:right="636"/>
               <w:rPr>
                 <w:rFonts w:ascii="Arial MT" w:hAnsi="Arial MT"/>
                 <w:sz w:val="18"/>
-                <w:szCs w:val="18"/>
-              </w:rPr>
-              <w:t>signer_position</w:t>
-            </w:r>
-            <w:proofErr w:type="spellEnd"/>
+              </w:rPr>
+            </w:pPr>
             <w:r>
               <w:rPr>
                 <w:rFonts w:ascii="Arial MT" w:hAnsi="Arial MT"/>
                 <w:sz w:val="18"/>
-                <w:szCs w:val="18"/>
-              </w:rPr>
-              <w:t>}</w:t>
+              </w:rPr>
+              <w:t>${signer_name}</w:t>
             </w:r>
           </w:p>
         </w:tc>
@@ -9885,89 +6193,18 @@
           </w:tcPr>
           <w:p>
             <w:pPr>
-              <w:spacing w:before="13" w:line="429" w:lineRule="auto"/>
-              <w:ind w:right="636"/>
-              <w:rPr>
-                <w:rFonts w:ascii="Arial MT" w:hAnsi="Arial MT"/>
-                <w:sz w:val="18"/>
-              </w:rPr>
-            </w:pPr>
-            <w:r>
-              <w:rPr>
-                <w:rFonts w:ascii="Arial MT" w:hAnsi="Arial MT"/>
-                <w:sz w:val="18"/>
-              </w:rPr>
-              <w:t>${</w:t>
-            </w:r>
-            <w:proofErr w:type="spellStart"/>
-            <w:r>
-              <w:rPr>
-                <w:rFonts w:ascii="Arial MT" w:hAnsi="Arial MT"/>
-                <w:sz w:val="18"/>
-              </w:rPr>
-              <w:t>signer_name</w:t>
-            </w:r>
-            <w:proofErr w:type="spellEnd"/>
-            <w:r>
-              <w:rPr>
-                <w:rFonts w:ascii="Arial MT" w:hAnsi="Arial MT"/>
-                <w:sz w:val="18"/>
-              </w:rPr>
-              <w:t>}</w:t>
-            </w:r>
-          </w:p>
-        </w:tc>
-      </w:tr>
-      <w:tr>
-        <w:tc>
-          <w:tcPr>
-            <w:tcW w:w="1715" w:type="dxa"/>
-            <w:vMerge/>
-          </w:tcPr>
-          <w:p>
-            <w:pPr>
               <w:pStyle w:val="BodyText"/>
               <w:ind w:right="-44"/>
               <w:rPr>
                 <w:sz w:val="20"/>
               </w:rPr>
             </w:pPr>
-          </w:p>
-        </w:tc>
-        <w:tc>
-          <w:tcPr>
-            <w:tcW w:w="2939" w:type="dxa"/>
-          </w:tcPr>
-          <w:p>
-            <w:pPr>
-              <w:pStyle w:val="BodyText"/>
-              <w:ind w:right="-44"/>
-              <w:rPr>
-                <w:sz w:val="20"/>
-              </w:rPr>
-            </w:pPr>
             <w:r>
               <w:rPr>
                 <w:spacing w:val="-2"/>
                 <w:sz w:val="18"/>
               </w:rPr>
-              <w:t>${</w:t>
-            </w:r>
-            <w:proofErr w:type="spellStart"/>
-            <w:r>
-              <w:rPr>
-                <w:spacing w:val="-2"/>
-                <w:sz w:val="18"/>
-              </w:rPr>
-              <w:t>signed_status</w:t>
-            </w:r>
-            <w:proofErr w:type="spellEnd"/>
-            <w:r>
-              <w:rPr>
-                <w:spacing w:val="-2"/>
-                <w:sz w:val="18"/>
-              </w:rPr>
-              <w:t>}</w:t>
+              <w:t>${signed_status}</w:t>
             </w:r>
           </w:p>
         </w:tc>

</xml_diff>